<commit_message>
docs(TP-72): update tech specification
</commit_message>
<xml_diff>
--- a/Техническое задание.docx
+++ b/Техническое задание.docx
@@ -739,6 +739,7 @@
       <w:bookmarkStart w:id="13" w:name="_Toc193739425"/>
       <w:bookmarkStart w:id="14" w:name="_Toc194078352"/>
       <w:bookmarkStart w:id="15" w:name="_Toc194171010"/>
+      <w:bookmarkStart w:id="16" w:name="_Toc194174791"/>
       <w:r>
         <w:lastRenderedPageBreak/>
         <w:t>Содержание</w:t>
@@ -753,6 +754,7 @@
       <w:bookmarkEnd w:id="13"/>
       <w:bookmarkEnd w:id="14"/>
       <w:bookmarkEnd w:id="15"/>
+      <w:bookmarkEnd w:id="16"/>
       <w:r>
         <w:rPr>
           <w:rFonts w:cs="Times New Roman"/>
@@ -789,7 +791,7 @@
           <w:lang w:eastAsia="ru-RU"/>
         </w:rPr>
       </w:pPr>
-      <w:hyperlink w:anchor="_Toc194171011" w:history="1">
+      <w:hyperlink w:anchor="_Toc194174792" w:history="1">
         <w:r>
           <w:rPr>
             <w:rStyle w:val="ac"/>
@@ -828,7 +830,7 @@
             <w:sz w:val="28"/>
             <w:szCs w:val="28"/>
           </w:rPr>
-          <w:instrText xml:space="preserve"> PAGEREF _Toc194171011 \h </w:instrText>
+          <w:instrText xml:space="preserve"> PAGEREF _Toc194174792 \h </w:instrText>
         </w:r>
         <w:r>
           <w:rPr>
@@ -886,7 +888,7 @@
           <w:lang w:eastAsia="ru-RU"/>
         </w:rPr>
       </w:pPr>
-      <w:hyperlink w:anchor="_Toc194171012" w:history="1">
+      <w:hyperlink w:anchor="_Toc194174793" w:history="1">
         <w:r>
           <w:rPr>
             <w:rStyle w:val="ac"/>
@@ -945,7 +947,7 @@
             <w:sz w:val="28"/>
             <w:szCs w:val="28"/>
           </w:rPr>
-          <w:instrText xml:space="preserve"> PAGEREF _Toc194171012 \h </w:instrText>
+          <w:instrText xml:space="preserve"> PAGEREF _Toc194174793 \h </w:instrText>
         </w:r>
         <w:r>
           <w:rPr>
@@ -1002,7 +1004,7 @@
           <w:szCs w:val="28"/>
         </w:rPr>
       </w:pPr>
-      <w:hyperlink w:anchor="_Toc194171013" w:history="1">
+      <w:hyperlink w:anchor="_Toc194174794" w:history="1">
         <w:r>
           <w:rPr>
             <w:rStyle w:val="ac"/>
@@ -1060,7 +1062,7 @@
             <w:sz w:val="28"/>
             <w:szCs w:val="28"/>
           </w:rPr>
-          <w:instrText xml:space="preserve"> PAGEREF _Toc194171013 \h </w:instrText>
+          <w:instrText xml:space="preserve"> PAGEREF _Toc194174794 \h </w:instrText>
         </w:r>
         <w:r>
           <w:rPr>
@@ -1117,7 +1119,7 @@
           <w:szCs w:val="28"/>
         </w:rPr>
       </w:pPr>
-      <w:hyperlink w:anchor="_Toc194171014" w:history="1">
+      <w:hyperlink w:anchor="_Toc194174795" w:history="1">
         <w:r>
           <w:rPr>
             <w:rStyle w:val="ac"/>
@@ -1175,7 +1177,7 @@
             <w:sz w:val="28"/>
             <w:szCs w:val="28"/>
           </w:rPr>
-          <w:instrText xml:space="preserve"> PAGEREF _Toc194171014 \h </w:instrText>
+          <w:instrText xml:space="preserve"> PAGEREF _Toc194174795 \h </w:instrText>
         </w:r>
         <w:r>
           <w:rPr>
@@ -1232,7 +1234,7 @@
           <w:szCs w:val="28"/>
         </w:rPr>
       </w:pPr>
-      <w:hyperlink w:anchor="_Toc194171015" w:history="1">
+      <w:hyperlink w:anchor="_Toc194174796" w:history="1">
         <w:r>
           <w:rPr>
             <w:rStyle w:val="ac"/>
@@ -1290,7 +1292,7 @@
             <w:sz w:val="28"/>
             <w:szCs w:val="28"/>
           </w:rPr>
-          <w:instrText xml:space="preserve"> PAGEREF _Toc194171015 \h </w:instrText>
+          <w:instrText xml:space="preserve"> PAGEREF _Toc194174796 \h </w:instrText>
         </w:r>
         <w:r>
           <w:rPr>
@@ -1347,7 +1349,7 @@
           <w:szCs w:val="28"/>
         </w:rPr>
       </w:pPr>
-      <w:hyperlink w:anchor="_Toc194171016" w:history="1">
+      <w:hyperlink w:anchor="_Toc194174797" w:history="1">
         <w:r>
           <w:rPr>
             <w:rStyle w:val="ac"/>
@@ -1405,7 +1407,7 @@
             <w:sz w:val="28"/>
             <w:szCs w:val="28"/>
           </w:rPr>
-          <w:instrText xml:space="preserve"> PAGEREF _Toc194171016 \h </w:instrText>
+          <w:instrText xml:space="preserve"> PAGEREF _Toc194174797 \h </w:instrText>
         </w:r>
         <w:r>
           <w:rPr>
@@ -1462,7 +1464,7 @@
           <w:szCs w:val="28"/>
         </w:rPr>
       </w:pPr>
-      <w:hyperlink w:anchor="_Toc194171017" w:history="1">
+      <w:hyperlink w:anchor="_Toc194174798" w:history="1">
         <w:r>
           <w:rPr>
             <w:rStyle w:val="ac"/>
@@ -1520,7 +1522,7 @@
             <w:sz w:val="28"/>
             <w:szCs w:val="28"/>
           </w:rPr>
-          <w:instrText xml:space="preserve"> PAGEREF _Toc194171017 \h </w:instrText>
+          <w:instrText xml:space="preserve"> PAGEREF _Toc194174798 \h </w:instrText>
         </w:r>
         <w:r>
           <w:rPr>
@@ -1578,7 +1580,7 @@
           <w:lang w:eastAsia="ru-RU"/>
         </w:rPr>
       </w:pPr>
-      <w:hyperlink w:anchor="_Toc194171018" w:history="1">
+      <w:hyperlink w:anchor="_Toc194174799" w:history="1">
         <w:r>
           <w:rPr>
             <w:rStyle w:val="ac"/>
@@ -1637,7 +1639,7 @@
             <w:sz w:val="28"/>
             <w:szCs w:val="28"/>
           </w:rPr>
-          <w:instrText xml:space="preserve"> PAGEREF _Toc194171018 \h </w:instrText>
+          <w:instrText xml:space="preserve"> PAGEREF _Toc194174799 \h </w:instrText>
         </w:r>
         <w:r>
           <w:rPr>
@@ -1694,7 +1696,7 @@
           <w:szCs w:val="28"/>
         </w:rPr>
       </w:pPr>
-      <w:hyperlink w:anchor="_Toc194171019" w:history="1">
+      <w:hyperlink w:anchor="_Toc194174800" w:history="1">
         <w:r>
           <w:rPr>
             <w:rStyle w:val="ac"/>
@@ -1752,7 +1754,7 @@
             <w:sz w:val="28"/>
             <w:szCs w:val="28"/>
           </w:rPr>
-          <w:instrText xml:space="preserve"> PAGEREF _Toc194171019 \h </w:instrText>
+          <w:instrText xml:space="preserve"> PAGEREF _Toc194174800 \h </w:instrText>
         </w:r>
         <w:r>
           <w:rPr>
@@ -1809,7 +1811,7 @@
           <w:szCs w:val="28"/>
         </w:rPr>
       </w:pPr>
-      <w:hyperlink w:anchor="_Toc194171020" w:history="1">
+      <w:hyperlink w:anchor="_Toc194174801" w:history="1">
         <w:r>
           <w:rPr>
             <w:rStyle w:val="ac"/>
@@ -1867,7 +1869,7 @@
             <w:sz w:val="28"/>
             <w:szCs w:val="28"/>
           </w:rPr>
-          <w:instrText xml:space="preserve"> PAGEREF _Toc194171020 \h </w:instrText>
+          <w:instrText xml:space="preserve"> PAGEREF _Toc194174801 \h </w:instrText>
         </w:r>
         <w:r>
           <w:rPr>
@@ -1925,7 +1927,7 @@
           <w:lang w:eastAsia="ru-RU"/>
         </w:rPr>
       </w:pPr>
-      <w:hyperlink w:anchor="_Toc194171021" w:history="1">
+      <w:hyperlink w:anchor="_Toc194174802" w:history="1">
         <w:r>
           <w:rPr>
             <w:rStyle w:val="ac"/>
@@ -1984,7 +1986,7 @@
             <w:sz w:val="28"/>
             <w:szCs w:val="28"/>
           </w:rPr>
-          <w:instrText xml:space="preserve"> PAGEREF _Toc194171021 \h </w:instrText>
+          <w:instrText xml:space="preserve"> PAGEREF _Toc194174802 \h </w:instrText>
         </w:r>
         <w:r>
           <w:rPr>
@@ -2041,7 +2043,7 @@
           <w:szCs w:val="28"/>
         </w:rPr>
       </w:pPr>
-      <w:hyperlink w:anchor="_Toc194171022" w:history="1">
+      <w:hyperlink w:anchor="_Toc194174803" w:history="1">
         <w:r>
           <w:rPr>
             <w:rStyle w:val="ac"/>
@@ -2099,7 +2101,7 @@
             <w:sz w:val="28"/>
             <w:szCs w:val="28"/>
           </w:rPr>
-          <w:instrText xml:space="preserve"> PAGEREF _Toc194171022 \h </w:instrText>
+          <w:instrText xml:space="preserve"> PAGEREF _Toc194174803 \h </w:instrText>
         </w:r>
         <w:r>
           <w:rPr>
@@ -2156,7 +2158,7 @@
           <w:szCs w:val="28"/>
         </w:rPr>
       </w:pPr>
-      <w:hyperlink w:anchor="_Toc194171023" w:history="1">
+      <w:hyperlink w:anchor="_Toc194174804" w:history="1">
         <w:r>
           <w:rPr>
             <w:rStyle w:val="ac"/>
@@ -2214,7 +2216,7 @@
             <w:sz w:val="28"/>
             <w:szCs w:val="28"/>
           </w:rPr>
-          <w:instrText xml:space="preserve"> PAGEREF _Toc194171023 \h </w:instrText>
+          <w:instrText xml:space="preserve"> PAGEREF _Toc194174804 \h </w:instrText>
         </w:r>
         <w:r>
           <w:rPr>
@@ -2271,7 +2273,7 @@
           <w:szCs w:val="28"/>
         </w:rPr>
       </w:pPr>
-      <w:hyperlink w:anchor="_Toc194171024" w:history="1">
+      <w:hyperlink w:anchor="_Toc194174805" w:history="1">
         <w:r>
           <w:rPr>
             <w:rStyle w:val="ac"/>
@@ -2329,7 +2331,7 @@
             <w:sz w:val="28"/>
             <w:szCs w:val="28"/>
           </w:rPr>
-          <w:instrText xml:space="preserve"> PAGEREF _Toc194171024 \h </w:instrText>
+          <w:instrText xml:space="preserve"> PAGEREF _Toc194174805 \h </w:instrText>
         </w:r>
         <w:r>
           <w:rPr>
@@ -2386,7 +2388,7 @@
           <w:szCs w:val="28"/>
         </w:rPr>
       </w:pPr>
-      <w:hyperlink w:anchor="_Toc194171025" w:history="1">
+      <w:hyperlink w:anchor="_Toc194174806" w:history="1">
         <w:r>
           <w:rPr>
             <w:rStyle w:val="ac"/>
@@ -2444,7 +2446,7 @@
             <w:sz w:val="28"/>
             <w:szCs w:val="28"/>
           </w:rPr>
-          <w:instrText xml:space="preserve"> PAGEREF _Toc194171025 \h </w:instrText>
+          <w:instrText xml:space="preserve"> PAGEREF _Toc194174806 \h </w:instrText>
         </w:r>
         <w:r>
           <w:rPr>
@@ -2474,6 +2476,121 @@
             <w:szCs w:val="28"/>
           </w:rPr>
           <w:t>18</w:t>
+        </w:r>
+        <w:r>
+          <w:rPr>
+            <w:rFonts w:ascii="Times New Roman" w:hAnsi="Times New Roman"/>
+            <w:noProof/>
+            <w:webHidden/>
+            <w:sz w:val="28"/>
+            <w:szCs w:val="28"/>
+          </w:rPr>
+          <w:fldChar w:fldCharType="end"/>
+        </w:r>
+      </w:hyperlink>
+    </w:p>
+    <w:p>
+      <w:pPr>
+        <w:pStyle w:val="21"/>
+        <w:tabs>
+          <w:tab w:val="left" w:pos="880"/>
+          <w:tab w:val="right" w:leader="dot" w:pos="9344"/>
+        </w:tabs>
+        <w:rPr>
+          <w:rFonts w:ascii="Times New Roman" w:hAnsi="Times New Roman"/>
+          <w:noProof/>
+          <w:sz w:val="28"/>
+          <w:szCs w:val="28"/>
+        </w:rPr>
+      </w:pPr>
+      <w:hyperlink w:anchor="_Toc194174807" w:history="1">
+        <w:r>
+          <w:rPr>
+            <w:rStyle w:val="ac"/>
+            <w:rFonts w:ascii="Times New Roman" w:hAnsi="Times New Roman"/>
+            <w:noProof/>
+            <w:sz w:val="28"/>
+            <w:szCs w:val="28"/>
+          </w:rPr>
+          <w:t>3.2.</w:t>
+        </w:r>
+        <w:r>
+          <w:rPr>
+            <w:rFonts w:ascii="Times New Roman" w:hAnsi="Times New Roman"/>
+            <w:noProof/>
+            <w:sz w:val="28"/>
+            <w:szCs w:val="28"/>
+          </w:rPr>
+          <w:tab/>
+        </w:r>
+        <w:r>
+          <w:rPr>
+            <w:rStyle w:val="ac"/>
+            <w:rFonts w:ascii="Times New Roman" w:hAnsi="Times New Roman"/>
+            <w:noProof/>
+            <w:sz w:val="28"/>
+            <w:szCs w:val="28"/>
+          </w:rPr>
+          <w:t>Пользовательские истории</w:t>
+        </w:r>
+        <w:r>
+          <w:rPr>
+            <w:rFonts w:ascii="Times New Roman" w:hAnsi="Times New Roman"/>
+            <w:noProof/>
+            <w:webHidden/>
+            <w:sz w:val="28"/>
+            <w:szCs w:val="28"/>
+          </w:rPr>
+          <w:tab/>
+        </w:r>
+        <w:r>
+          <w:rPr>
+            <w:rFonts w:ascii="Times New Roman" w:hAnsi="Times New Roman"/>
+            <w:noProof/>
+            <w:webHidden/>
+            <w:sz w:val="28"/>
+            <w:szCs w:val="28"/>
+          </w:rPr>
+          <w:fldChar w:fldCharType="begin"/>
+        </w:r>
+        <w:r>
+          <w:rPr>
+            <w:rFonts w:ascii="Times New Roman" w:hAnsi="Times New Roman"/>
+            <w:noProof/>
+            <w:webHidden/>
+            <w:sz w:val="28"/>
+            <w:szCs w:val="28"/>
+          </w:rPr>
+          <w:instrText xml:space="preserve"> PAGEREF _Toc194174807 \h </w:instrText>
+        </w:r>
+        <w:r>
+          <w:rPr>
+            <w:rFonts w:ascii="Times New Roman" w:hAnsi="Times New Roman"/>
+            <w:noProof/>
+            <w:webHidden/>
+            <w:sz w:val="28"/>
+            <w:szCs w:val="28"/>
+          </w:rPr>
+        </w:r>
+        <w:r>
+          <w:rPr>
+            <w:rFonts w:ascii="Times New Roman" w:hAnsi="Times New Roman"/>
+            <w:noProof/>
+            <w:webHidden/>
+            <w:sz w:val="28"/>
+            <w:szCs w:val="28"/>
+          </w:rPr>
+          <w:fldChar w:fldCharType="separate"/>
+        </w:r>
+        <w:r>
+          <w:rPr>
+            <w:rFonts w:ascii="Times New Roman" w:hAnsi="Times New Roman"/>
+            <w:noProof/>
+            <w:webHidden/>
+            <w:sz w:val="28"/>
+            <w:szCs w:val="28"/>
+          </w:rPr>
+          <w:t>21</w:t>
         </w:r>
         <w:r>
           <w:rPr>
@@ -2502,7 +2619,7 @@
           <w:lang w:eastAsia="ru-RU"/>
         </w:rPr>
       </w:pPr>
-      <w:hyperlink w:anchor="_Toc194171026" w:history="1">
+      <w:hyperlink w:anchor="_Toc194174808" w:history="1">
         <w:r>
           <w:rPr>
             <w:rStyle w:val="ac"/>
@@ -2561,7 +2678,7 @@
             <w:sz w:val="28"/>
             <w:szCs w:val="28"/>
           </w:rPr>
-          <w:instrText xml:space="preserve"> PAGEREF _Toc194171026 \h </w:instrText>
+          <w:instrText xml:space="preserve"> PAGEREF _Toc194174808 \h </w:instrText>
         </w:r>
         <w:r>
           <w:rPr>
@@ -2590,7 +2707,7 @@
             <w:sz w:val="28"/>
             <w:szCs w:val="28"/>
           </w:rPr>
-          <w:t>21</w:t>
+          <w:t>24</w:t>
         </w:r>
         <w:r>
           <w:rPr>
@@ -2618,7 +2735,7 @@
           <w:szCs w:val="28"/>
         </w:rPr>
       </w:pPr>
-      <w:hyperlink w:anchor="_Toc194171027" w:history="1">
+      <w:hyperlink w:anchor="_Toc194174809" w:history="1">
         <w:r>
           <w:rPr>
             <w:rStyle w:val="ac"/>
@@ -2676,7 +2793,7 @@
             <w:sz w:val="28"/>
             <w:szCs w:val="28"/>
           </w:rPr>
-          <w:instrText xml:space="preserve"> PAGEREF _Toc194171027 \h </w:instrText>
+          <w:instrText xml:space="preserve"> PAGEREF _Toc194174809 \h </w:instrText>
         </w:r>
         <w:r>
           <w:rPr>
@@ -2705,7 +2822,7 @@
             <w:sz w:val="28"/>
             <w:szCs w:val="28"/>
           </w:rPr>
-          <w:t>21</w:t>
+          <w:t>24</w:t>
         </w:r>
         <w:r>
           <w:rPr>
@@ -2733,7 +2850,7 @@
           <w:szCs w:val="28"/>
         </w:rPr>
       </w:pPr>
-      <w:hyperlink w:anchor="_Toc194171028" w:history="1">
+      <w:hyperlink w:anchor="_Toc194174810" w:history="1">
         <w:r>
           <w:rPr>
             <w:rStyle w:val="ac"/>
@@ -2791,7 +2908,7 @@
             <w:sz w:val="28"/>
             <w:szCs w:val="28"/>
           </w:rPr>
-          <w:instrText xml:space="preserve"> PAGEREF _Toc194171028 \h </w:instrText>
+          <w:instrText xml:space="preserve"> PAGEREF _Toc194174810 \h </w:instrText>
         </w:r>
         <w:r>
           <w:rPr>
@@ -2820,7 +2937,7 @@
             <w:sz w:val="28"/>
             <w:szCs w:val="28"/>
           </w:rPr>
-          <w:t>22</w:t>
+          <w:t>25</w:t>
         </w:r>
         <w:r>
           <w:rPr>
@@ -2848,7 +2965,7 @@
           <w:szCs w:val="28"/>
         </w:rPr>
       </w:pPr>
-      <w:hyperlink w:anchor="_Toc194171029" w:history="1">
+      <w:hyperlink w:anchor="_Toc194174811" w:history="1">
         <w:r>
           <w:rPr>
             <w:rStyle w:val="ac"/>
@@ -2906,7 +3023,7 @@
             <w:sz w:val="28"/>
             <w:szCs w:val="28"/>
           </w:rPr>
-          <w:instrText xml:space="preserve"> PAGEREF _Toc194171029 \h </w:instrText>
+          <w:instrText xml:space="preserve"> PAGEREF _Toc194174811 \h </w:instrText>
         </w:r>
         <w:r>
           <w:rPr>
@@ -2935,7 +3052,7 @@
             <w:sz w:val="28"/>
             <w:szCs w:val="28"/>
           </w:rPr>
-          <w:t>23</w:t>
+          <w:t>26</w:t>
         </w:r>
         <w:r>
           <w:rPr>
@@ -2963,7 +3080,7 @@
           <w:szCs w:val="28"/>
         </w:rPr>
       </w:pPr>
-      <w:hyperlink w:anchor="_Toc194171030" w:history="1">
+      <w:hyperlink w:anchor="_Toc194174812" w:history="1">
         <w:r>
           <w:rPr>
             <w:rStyle w:val="ac"/>
@@ -3021,7 +3138,7 @@
             <w:sz w:val="28"/>
             <w:szCs w:val="28"/>
           </w:rPr>
-          <w:instrText xml:space="preserve"> PAGEREF _Toc194171030 \h </w:instrText>
+          <w:instrText xml:space="preserve"> PAGEREF _Toc194174812 \h </w:instrText>
         </w:r>
         <w:r>
           <w:rPr>
@@ -3050,7 +3167,7 @@
             <w:sz w:val="28"/>
             <w:szCs w:val="28"/>
           </w:rPr>
-          <w:t>23</w:t>
+          <w:t>26</w:t>
         </w:r>
         <w:r>
           <w:rPr>
@@ -3078,7 +3195,7 @@
           <w:szCs w:val="28"/>
         </w:rPr>
       </w:pPr>
-      <w:hyperlink w:anchor="_Toc194171031" w:history="1">
+      <w:hyperlink w:anchor="_Toc194174813" w:history="1">
         <w:r>
           <w:rPr>
             <w:rStyle w:val="ac"/>
@@ -3136,7 +3253,7 @@
             <w:sz w:val="28"/>
             <w:szCs w:val="28"/>
           </w:rPr>
-          <w:instrText xml:space="preserve"> PAGEREF _Toc194171031 \h </w:instrText>
+          <w:instrText xml:space="preserve"> PAGEREF _Toc194174813 \h </w:instrText>
         </w:r>
         <w:r>
           <w:rPr>
@@ -3165,7 +3282,7 @@
             <w:sz w:val="28"/>
             <w:szCs w:val="28"/>
           </w:rPr>
-          <w:t>23</w:t>
+          <w:t>26</w:t>
         </w:r>
         <w:r>
           <w:rPr>
@@ -3193,7 +3310,7 @@
           <w:szCs w:val="28"/>
         </w:rPr>
       </w:pPr>
-      <w:hyperlink w:anchor="_Toc194171032" w:history="1">
+      <w:hyperlink w:anchor="_Toc194174814" w:history="1">
         <w:r>
           <w:rPr>
             <w:rStyle w:val="ac"/>
@@ -3251,7 +3368,7 @@
             <w:sz w:val="28"/>
             <w:szCs w:val="28"/>
           </w:rPr>
-          <w:instrText xml:space="preserve"> PAGEREF _Toc194171032 \h </w:instrText>
+          <w:instrText xml:space="preserve"> PAGEREF _Toc194174814 \h </w:instrText>
         </w:r>
         <w:r>
           <w:rPr>
@@ -3280,7 +3397,7 @@
             <w:sz w:val="28"/>
             <w:szCs w:val="28"/>
           </w:rPr>
-          <w:t>24</w:t>
+          <w:t>27</w:t>
         </w:r>
         <w:r>
           <w:rPr>
@@ -3308,7 +3425,7 @@
           <w:szCs w:val="28"/>
         </w:rPr>
       </w:pPr>
-      <w:hyperlink w:anchor="_Toc194171033" w:history="1">
+      <w:hyperlink w:anchor="_Toc194174815" w:history="1">
         <w:r>
           <w:rPr>
             <w:rStyle w:val="ac"/>
@@ -3366,7 +3483,7 @@
             <w:sz w:val="28"/>
             <w:szCs w:val="28"/>
           </w:rPr>
-          <w:instrText xml:space="preserve"> PAGEREF _Toc194171033 \h </w:instrText>
+          <w:instrText xml:space="preserve"> PAGEREF _Toc194174815 \h </w:instrText>
         </w:r>
         <w:r>
           <w:rPr>
@@ -3395,7 +3512,7 @@
             <w:sz w:val="28"/>
             <w:szCs w:val="28"/>
           </w:rPr>
-          <w:t>24</w:t>
+          <w:t>27</w:t>
         </w:r>
         <w:r>
           <w:rPr>
@@ -3423,7 +3540,7 @@
           <w:szCs w:val="28"/>
         </w:rPr>
       </w:pPr>
-      <w:hyperlink w:anchor="_Toc194171034" w:history="1">
+      <w:hyperlink w:anchor="_Toc194174816" w:history="1">
         <w:r>
           <w:rPr>
             <w:rStyle w:val="ac"/>
@@ -3481,7 +3598,7 @@
             <w:sz w:val="28"/>
             <w:szCs w:val="28"/>
           </w:rPr>
-          <w:instrText xml:space="preserve"> PAGEREF _Toc194171034 \h </w:instrText>
+          <w:instrText xml:space="preserve"> PAGEREF _Toc194174816 \h </w:instrText>
         </w:r>
         <w:r>
           <w:rPr>
@@ -3510,7 +3627,7 @@
             <w:sz w:val="28"/>
             <w:szCs w:val="28"/>
           </w:rPr>
-          <w:t>25</w:t>
+          <w:t>28</w:t>
         </w:r>
         <w:r>
           <w:rPr>
@@ -3538,7 +3655,7 @@
           <w:szCs w:val="28"/>
         </w:rPr>
       </w:pPr>
-      <w:hyperlink w:anchor="_Toc194171035" w:history="1">
+      <w:hyperlink w:anchor="_Toc194174817" w:history="1">
         <w:r>
           <w:rPr>
             <w:rStyle w:val="ac"/>
@@ -3596,7 +3713,7 @@
             <w:sz w:val="28"/>
             <w:szCs w:val="28"/>
           </w:rPr>
-          <w:instrText xml:space="preserve"> PAGEREF _Toc194171035 \h </w:instrText>
+          <w:instrText xml:space="preserve"> PAGEREF _Toc194174817 \h </w:instrText>
         </w:r>
         <w:r>
           <w:rPr>
@@ -3625,7 +3742,7 @@
             <w:sz w:val="28"/>
             <w:szCs w:val="28"/>
           </w:rPr>
-          <w:t>25</w:t>
+          <w:t>28</w:t>
         </w:r>
         <w:r>
           <w:rPr>
@@ -3653,7 +3770,7 @@
           <w:szCs w:val="28"/>
         </w:rPr>
       </w:pPr>
-      <w:hyperlink w:anchor="_Toc194171036" w:history="1">
+      <w:hyperlink w:anchor="_Toc194174818" w:history="1">
         <w:r>
           <w:rPr>
             <w:rStyle w:val="ac"/>
@@ -3711,7 +3828,7 @@
             <w:sz w:val="28"/>
             <w:szCs w:val="28"/>
           </w:rPr>
-          <w:instrText xml:space="preserve"> PAGEREF _Toc194171036 \h </w:instrText>
+          <w:instrText xml:space="preserve"> PAGEREF _Toc194174818 \h </w:instrText>
         </w:r>
         <w:r>
           <w:rPr>
@@ -3740,7 +3857,7 @@
             <w:sz w:val="28"/>
             <w:szCs w:val="28"/>
           </w:rPr>
-          <w:t>26</w:t>
+          <w:t>29</w:t>
         </w:r>
         <w:r>
           <w:rPr>
@@ -3768,7 +3885,7 @@
           <w:szCs w:val="28"/>
         </w:rPr>
       </w:pPr>
-      <w:hyperlink w:anchor="_Toc194171037" w:history="1">
+      <w:hyperlink w:anchor="_Toc194174819" w:history="1">
         <w:r>
           <w:rPr>
             <w:rStyle w:val="ac"/>
@@ -3826,7 +3943,7 @@
             <w:sz w:val="28"/>
             <w:szCs w:val="28"/>
           </w:rPr>
-          <w:instrText xml:space="preserve"> PAGEREF _Toc194171037 \h </w:instrText>
+          <w:instrText xml:space="preserve"> PAGEREF _Toc194174819 \h </w:instrText>
         </w:r>
         <w:r>
           <w:rPr>
@@ -3855,7 +3972,7 @@
             <w:sz w:val="28"/>
             <w:szCs w:val="28"/>
           </w:rPr>
-          <w:t>26</w:t>
+          <w:t>29</w:t>
         </w:r>
         <w:r>
           <w:rPr>
@@ -3883,7 +4000,7 @@
           <w:szCs w:val="28"/>
         </w:rPr>
       </w:pPr>
-      <w:hyperlink w:anchor="_Toc194171038" w:history="1">
+      <w:hyperlink w:anchor="_Toc194174820" w:history="1">
         <w:r>
           <w:rPr>
             <w:rStyle w:val="ac"/>
@@ -3941,7 +4058,7 @@
             <w:sz w:val="28"/>
             <w:szCs w:val="28"/>
           </w:rPr>
-          <w:instrText xml:space="preserve"> PAGEREF _Toc194171038 \h </w:instrText>
+          <w:instrText xml:space="preserve"> PAGEREF _Toc194174820 \h </w:instrText>
         </w:r>
         <w:r>
           <w:rPr>
@@ -3970,7 +4087,7 @@
             <w:sz w:val="28"/>
             <w:szCs w:val="28"/>
           </w:rPr>
-          <w:t>27</w:t>
+          <w:t>30</w:t>
         </w:r>
         <w:r>
           <w:rPr>
@@ -3998,7 +4115,7 @@
           <w:szCs w:val="28"/>
         </w:rPr>
       </w:pPr>
-      <w:hyperlink w:anchor="_Toc194171039" w:history="1">
+      <w:hyperlink w:anchor="_Toc194174821" w:history="1">
         <w:r>
           <w:rPr>
             <w:rStyle w:val="ac"/>
@@ -4056,7 +4173,7 @@
             <w:sz w:val="28"/>
             <w:szCs w:val="28"/>
           </w:rPr>
-          <w:instrText xml:space="preserve"> PAGEREF _Toc194171039 \h </w:instrText>
+          <w:instrText xml:space="preserve"> PAGEREF _Toc194174821 \h </w:instrText>
         </w:r>
         <w:r>
           <w:rPr>
@@ -4085,7 +4202,7 @@
             <w:sz w:val="28"/>
             <w:szCs w:val="28"/>
           </w:rPr>
-          <w:t>27</w:t>
+          <w:t>30</w:t>
         </w:r>
         <w:r>
           <w:rPr>
@@ -4113,7 +4230,7 @@
           <w:szCs w:val="28"/>
         </w:rPr>
       </w:pPr>
-      <w:hyperlink w:anchor="_Toc194171040" w:history="1">
+      <w:hyperlink w:anchor="_Toc194174822" w:history="1">
         <w:r>
           <w:rPr>
             <w:rStyle w:val="ac"/>
@@ -4171,7 +4288,7 @@
             <w:sz w:val="28"/>
             <w:szCs w:val="28"/>
           </w:rPr>
-          <w:instrText xml:space="preserve"> PAGEREF _Toc194171040 \h </w:instrText>
+          <w:instrText xml:space="preserve"> PAGEREF _Toc194174822 \h </w:instrText>
         </w:r>
         <w:r>
           <w:rPr>
@@ -4200,7 +4317,7 @@
             <w:sz w:val="28"/>
             <w:szCs w:val="28"/>
           </w:rPr>
-          <w:t>28</w:t>
+          <w:t>31</w:t>
         </w:r>
         <w:r>
           <w:rPr>
@@ -4228,7 +4345,7 @@
           <w:szCs w:val="28"/>
         </w:rPr>
       </w:pPr>
-      <w:hyperlink w:anchor="_Toc194171041" w:history="1">
+      <w:hyperlink w:anchor="_Toc194174823" w:history="1">
         <w:r>
           <w:rPr>
             <w:rStyle w:val="ac"/>
@@ -4286,7 +4403,7 @@
             <w:sz w:val="28"/>
             <w:szCs w:val="28"/>
           </w:rPr>
-          <w:instrText xml:space="preserve"> PAGEREF _Toc194171041 \h </w:instrText>
+          <w:instrText xml:space="preserve"> PAGEREF _Toc194174823 \h </w:instrText>
         </w:r>
         <w:r>
           <w:rPr>
@@ -4315,7 +4432,7 @@
             <w:sz w:val="28"/>
             <w:szCs w:val="28"/>
           </w:rPr>
-          <w:t>29</w:t>
+          <w:t>32</w:t>
         </w:r>
         <w:r>
           <w:rPr>
@@ -4343,7 +4460,7 @@
           <w:szCs w:val="28"/>
         </w:rPr>
       </w:pPr>
-      <w:hyperlink w:anchor="_Toc194171042" w:history="1">
+      <w:hyperlink w:anchor="_Toc194174824" w:history="1">
         <w:r>
           <w:rPr>
             <w:rStyle w:val="ac"/>
@@ -4401,7 +4518,7 @@
             <w:sz w:val="28"/>
             <w:szCs w:val="28"/>
           </w:rPr>
-          <w:instrText xml:space="preserve"> PAGEREF _Toc194171042 \h </w:instrText>
+          <w:instrText xml:space="preserve"> PAGEREF _Toc194174824 \h </w:instrText>
         </w:r>
         <w:r>
           <w:rPr>
@@ -4430,7 +4547,7 @@
             <w:sz w:val="28"/>
             <w:szCs w:val="28"/>
           </w:rPr>
-          <w:t>29</w:t>
+          <w:t>32</w:t>
         </w:r>
         <w:r>
           <w:rPr>
@@ -4458,7 +4575,7 @@
           <w:szCs w:val="28"/>
         </w:rPr>
       </w:pPr>
-      <w:hyperlink w:anchor="_Toc194171043" w:history="1">
+      <w:hyperlink w:anchor="_Toc194174825" w:history="1">
         <w:r>
           <w:rPr>
             <w:rStyle w:val="ac"/>
@@ -4516,7 +4633,7 @@
             <w:sz w:val="28"/>
             <w:szCs w:val="28"/>
           </w:rPr>
-          <w:instrText xml:space="preserve"> PAGEREF _Toc194171043 \h </w:instrText>
+          <w:instrText xml:space="preserve"> PAGEREF _Toc194174825 \h </w:instrText>
         </w:r>
         <w:r>
           <w:rPr>
@@ -4545,7 +4662,7 @@
             <w:sz w:val="28"/>
             <w:szCs w:val="28"/>
           </w:rPr>
-          <w:t>30</w:t>
+          <w:t>33</w:t>
         </w:r>
         <w:r>
           <w:rPr>
@@ -4573,7 +4690,7 @@
           <w:szCs w:val="28"/>
         </w:rPr>
       </w:pPr>
-      <w:hyperlink w:anchor="_Toc194171044" w:history="1">
+      <w:hyperlink w:anchor="_Toc194174826" w:history="1">
         <w:r>
           <w:rPr>
             <w:rStyle w:val="ac"/>
@@ -4631,7 +4748,7 @@
             <w:sz w:val="28"/>
             <w:szCs w:val="28"/>
           </w:rPr>
-          <w:instrText xml:space="preserve"> PAGEREF _Toc194171044 \h </w:instrText>
+          <w:instrText xml:space="preserve"> PAGEREF _Toc194174826 \h </w:instrText>
         </w:r>
         <w:r>
           <w:rPr>
@@ -4660,7 +4777,7 @@
             <w:sz w:val="28"/>
             <w:szCs w:val="28"/>
           </w:rPr>
-          <w:t>31</w:t>
+          <w:t>34</w:t>
         </w:r>
         <w:r>
           <w:rPr>
@@ -4688,7 +4805,7 @@
           <w:szCs w:val="28"/>
         </w:rPr>
       </w:pPr>
-      <w:hyperlink w:anchor="_Toc194171045" w:history="1">
+      <w:hyperlink w:anchor="_Toc194174827" w:history="1">
         <w:r>
           <w:rPr>
             <w:rStyle w:val="ac"/>
@@ -4746,7 +4863,7 @@
             <w:sz w:val="28"/>
             <w:szCs w:val="28"/>
           </w:rPr>
-          <w:instrText xml:space="preserve"> PAGEREF _Toc194171045 \h </w:instrText>
+          <w:instrText xml:space="preserve"> PAGEREF _Toc194174827 \h </w:instrText>
         </w:r>
         <w:r>
           <w:rPr>
@@ -4775,7 +4892,7 @@
             <w:sz w:val="28"/>
             <w:szCs w:val="28"/>
           </w:rPr>
-          <w:t>33</w:t>
+          <w:t>36</w:t>
         </w:r>
         <w:r>
           <w:rPr>
@@ -4803,7 +4920,7 @@
           <w:szCs w:val="28"/>
         </w:rPr>
       </w:pPr>
-      <w:hyperlink w:anchor="_Toc194171046" w:history="1">
+      <w:hyperlink w:anchor="_Toc194174828" w:history="1">
         <w:r>
           <w:rPr>
             <w:rStyle w:val="ac"/>
@@ -4861,7 +4978,7 @@
             <w:sz w:val="28"/>
             <w:szCs w:val="28"/>
           </w:rPr>
-          <w:instrText xml:space="preserve"> PAGEREF _Toc194171046 \h </w:instrText>
+          <w:instrText xml:space="preserve"> PAGEREF _Toc194174828 \h </w:instrText>
         </w:r>
         <w:r>
           <w:rPr>
@@ -4890,7 +5007,7 @@
             <w:sz w:val="28"/>
             <w:szCs w:val="28"/>
           </w:rPr>
-          <w:t>34</w:t>
+          <w:t>37</w:t>
         </w:r>
         <w:r>
           <w:rPr>
@@ -4918,7 +5035,7 @@
           <w:szCs w:val="28"/>
         </w:rPr>
       </w:pPr>
-      <w:hyperlink w:anchor="_Toc194171047" w:history="1">
+      <w:hyperlink w:anchor="_Toc194174829" w:history="1">
         <w:r>
           <w:rPr>
             <w:rStyle w:val="ac"/>
@@ -4976,7 +5093,7 @@
             <w:sz w:val="28"/>
             <w:szCs w:val="28"/>
           </w:rPr>
-          <w:instrText xml:space="preserve"> PAGEREF _Toc194171047 \h </w:instrText>
+          <w:instrText xml:space="preserve"> PAGEREF _Toc194174829 \h </w:instrText>
         </w:r>
         <w:r>
           <w:rPr>
@@ -5005,7 +5122,7 @@
             <w:sz w:val="28"/>
             <w:szCs w:val="28"/>
           </w:rPr>
-          <w:t>36</w:t>
+          <w:t>39</w:t>
         </w:r>
         <w:r>
           <w:rPr>
@@ -5033,7 +5150,7 @@
           <w:szCs w:val="28"/>
         </w:rPr>
       </w:pPr>
-      <w:hyperlink w:anchor="_Toc194171048" w:history="1">
+      <w:hyperlink w:anchor="_Toc194174830" w:history="1">
         <w:r>
           <w:rPr>
             <w:rStyle w:val="ac"/>
@@ -5091,7 +5208,7 @@
             <w:sz w:val="28"/>
             <w:szCs w:val="28"/>
           </w:rPr>
-          <w:instrText xml:space="preserve"> PAGEREF _Toc194171048 \h </w:instrText>
+          <w:instrText xml:space="preserve"> PAGEREF _Toc194174830 \h </w:instrText>
         </w:r>
         <w:r>
           <w:rPr>
@@ -5120,7 +5237,7 @@
             <w:sz w:val="28"/>
             <w:szCs w:val="28"/>
           </w:rPr>
-          <w:t>36</w:t>
+          <w:t>39</w:t>
         </w:r>
         <w:r>
           <w:rPr>
@@ -5149,7 +5266,7 @@
           <w:lang w:eastAsia="ru-RU"/>
         </w:rPr>
       </w:pPr>
-      <w:hyperlink w:anchor="_Toc194171049" w:history="1">
+      <w:hyperlink w:anchor="_Toc194174831" w:history="1">
         <w:r>
           <w:rPr>
             <w:rStyle w:val="ac"/>
@@ -5208,7 +5325,7 @@
             <w:sz w:val="28"/>
             <w:szCs w:val="28"/>
           </w:rPr>
-          <w:instrText xml:space="preserve"> PAGEREF _Toc194171049 \h </w:instrText>
+          <w:instrText xml:space="preserve"> PAGEREF _Toc194174831 \h </w:instrText>
         </w:r>
         <w:r>
           <w:rPr>
@@ -5237,7 +5354,7 @@
             <w:sz w:val="28"/>
             <w:szCs w:val="28"/>
           </w:rPr>
-          <w:t>38</w:t>
+          <w:t>41</w:t>
         </w:r>
         <w:r>
           <w:rPr>
@@ -5265,7 +5382,7 @@
           <w:szCs w:val="28"/>
         </w:rPr>
       </w:pPr>
-      <w:hyperlink w:anchor="_Toc194171050" w:history="1">
+      <w:hyperlink w:anchor="_Toc194174832" w:history="1">
         <w:r>
           <w:rPr>
             <w:rStyle w:val="ac"/>
@@ -5323,7 +5440,7 @@
             <w:sz w:val="28"/>
             <w:szCs w:val="28"/>
           </w:rPr>
-          <w:instrText xml:space="preserve"> PAGEREF _Toc194171050 \h </w:instrText>
+          <w:instrText xml:space="preserve"> PAGEREF _Toc194174832 \h </w:instrText>
         </w:r>
         <w:r>
           <w:rPr>
@@ -5352,7 +5469,7 @@
             <w:sz w:val="28"/>
             <w:szCs w:val="28"/>
           </w:rPr>
-          <w:t>38</w:t>
+          <w:t>41</w:t>
         </w:r>
         <w:r>
           <w:rPr>
@@ -5380,7 +5497,7 @@
           <w:szCs w:val="28"/>
         </w:rPr>
       </w:pPr>
-      <w:hyperlink w:anchor="_Toc194171051" w:history="1">
+      <w:hyperlink w:anchor="_Toc194174833" w:history="1">
         <w:r>
           <w:rPr>
             <w:rStyle w:val="ac"/>
@@ -5438,7 +5555,7 @@
             <w:sz w:val="28"/>
             <w:szCs w:val="28"/>
           </w:rPr>
-          <w:instrText xml:space="preserve"> PAGEREF _Toc194171051 \h </w:instrText>
+          <w:instrText xml:space="preserve"> PAGEREF _Toc194174833 \h </w:instrText>
         </w:r>
         <w:r>
           <w:rPr>
@@ -5467,7 +5584,7 @@
             <w:sz w:val="28"/>
             <w:szCs w:val="28"/>
           </w:rPr>
-          <w:t>38</w:t>
+          <w:t>41</w:t>
         </w:r>
         <w:r>
           <w:rPr>
@@ -5495,7 +5612,7 @@
           <w:szCs w:val="28"/>
         </w:rPr>
       </w:pPr>
-      <w:hyperlink w:anchor="_Toc194171052" w:history="1">
+      <w:hyperlink w:anchor="_Toc194174834" w:history="1">
         <w:r>
           <w:rPr>
             <w:rStyle w:val="ac"/>
@@ -5553,7 +5670,7 @@
             <w:sz w:val="28"/>
             <w:szCs w:val="28"/>
           </w:rPr>
-          <w:instrText xml:space="preserve"> PAGEREF _Toc194171052 \h </w:instrText>
+          <w:instrText xml:space="preserve"> PAGEREF _Toc194174834 \h </w:instrText>
         </w:r>
         <w:r>
           <w:rPr>
@@ -5582,7 +5699,7 @@
             <w:sz w:val="28"/>
             <w:szCs w:val="28"/>
           </w:rPr>
-          <w:t>40</w:t>
+          <w:t>43</w:t>
         </w:r>
         <w:r>
           <w:rPr>
@@ -5610,7 +5727,7 @@
           <w:szCs w:val="28"/>
         </w:rPr>
       </w:pPr>
-      <w:hyperlink w:anchor="_Toc194171053" w:history="1">
+      <w:hyperlink w:anchor="_Toc194174835" w:history="1">
         <w:r>
           <w:rPr>
             <w:rStyle w:val="ac"/>
@@ -5668,7 +5785,7 @@
             <w:sz w:val="28"/>
             <w:szCs w:val="28"/>
           </w:rPr>
-          <w:instrText xml:space="preserve"> PAGEREF _Toc194171053 \h </w:instrText>
+          <w:instrText xml:space="preserve"> PAGEREF _Toc194174835 \h </w:instrText>
         </w:r>
         <w:r>
           <w:rPr>
@@ -5697,7 +5814,7 @@
             <w:sz w:val="28"/>
             <w:szCs w:val="28"/>
           </w:rPr>
-          <w:t>41</w:t>
+          <w:t>44</w:t>
         </w:r>
         <w:r>
           <w:rPr>
@@ -5725,7 +5842,7 @@
           <w:szCs w:val="28"/>
         </w:rPr>
       </w:pPr>
-      <w:hyperlink w:anchor="_Toc194171054" w:history="1">
+      <w:hyperlink w:anchor="_Toc194174836" w:history="1">
         <w:r>
           <w:rPr>
             <w:rStyle w:val="ac"/>
@@ -5783,7 +5900,7 @@
             <w:sz w:val="28"/>
             <w:szCs w:val="28"/>
           </w:rPr>
-          <w:instrText xml:space="preserve"> PAGEREF _Toc194171054 \h </w:instrText>
+          <w:instrText xml:space="preserve"> PAGEREF _Toc194174836 \h </w:instrText>
         </w:r>
         <w:r>
           <w:rPr>
@@ -5812,7 +5929,7 @@
             <w:sz w:val="28"/>
             <w:szCs w:val="28"/>
           </w:rPr>
-          <w:t>41</w:t>
+          <w:t>44</w:t>
         </w:r>
         <w:r>
           <w:rPr>
@@ -5840,7 +5957,7 @@
           <w:szCs w:val="28"/>
         </w:rPr>
       </w:pPr>
-      <w:hyperlink w:anchor="_Toc194171055" w:history="1">
+      <w:hyperlink w:anchor="_Toc194174837" w:history="1">
         <w:r>
           <w:rPr>
             <w:rStyle w:val="ac"/>
@@ -5898,7 +6015,7 @@
             <w:sz w:val="28"/>
             <w:szCs w:val="28"/>
           </w:rPr>
-          <w:instrText xml:space="preserve"> PAGEREF _Toc194171055 \h </w:instrText>
+          <w:instrText xml:space="preserve"> PAGEREF _Toc194174837 \h </w:instrText>
         </w:r>
         <w:r>
           <w:rPr>
@@ -5927,7 +6044,7 @@
             <w:sz w:val="28"/>
             <w:szCs w:val="28"/>
           </w:rPr>
-          <w:t>42</w:t>
+          <w:t>45</w:t>
         </w:r>
         <w:r>
           <w:rPr>
@@ -5955,7 +6072,7 @@
           <w:szCs w:val="28"/>
         </w:rPr>
       </w:pPr>
-      <w:hyperlink w:anchor="_Toc194171056" w:history="1">
+      <w:hyperlink w:anchor="_Toc194174838" w:history="1">
         <w:r>
           <w:rPr>
             <w:rStyle w:val="ac"/>
@@ -6013,7 +6130,7 @@
             <w:sz w:val="28"/>
             <w:szCs w:val="28"/>
           </w:rPr>
-          <w:instrText xml:space="preserve"> PAGEREF _Toc194171056 \h </w:instrText>
+          <w:instrText xml:space="preserve"> PAGEREF _Toc194174838 \h </w:instrText>
         </w:r>
         <w:r>
           <w:rPr>
@@ -6042,7 +6159,7 @@
             <w:sz w:val="28"/>
             <w:szCs w:val="28"/>
           </w:rPr>
-          <w:t>43</w:t>
+          <w:t>46</w:t>
         </w:r>
         <w:r>
           <w:rPr>
@@ -6071,7 +6188,7 @@
           <w:lang w:eastAsia="ru-RU"/>
         </w:rPr>
       </w:pPr>
-      <w:hyperlink w:anchor="_Toc194171057" w:history="1">
+      <w:hyperlink w:anchor="_Toc194174839" w:history="1">
         <w:r>
           <w:rPr>
             <w:rStyle w:val="ac"/>
@@ -6130,7 +6247,7 @@
             <w:sz w:val="28"/>
             <w:szCs w:val="28"/>
           </w:rPr>
-          <w:instrText xml:space="preserve"> PAGEREF _Toc194171057 \h </w:instrText>
+          <w:instrText xml:space="preserve"> PAGEREF _Toc194174839 \h </w:instrText>
         </w:r>
         <w:r>
           <w:rPr>
@@ -6159,7 +6276,7 @@
             <w:sz w:val="28"/>
             <w:szCs w:val="28"/>
           </w:rPr>
-          <w:t>45</w:t>
+          <w:t>48</w:t>
         </w:r>
         <w:r>
           <w:rPr>
@@ -6187,7 +6304,7 @@
           <w:szCs w:val="28"/>
         </w:rPr>
       </w:pPr>
-      <w:hyperlink w:anchor="_Toc194171058" w:history="1">
+      <w:hyperlink w:anchor="_Toc194174840" w:history="1">
         <w:r>
           <w:rPr>
             <w:rStyle w:val="ac"/>
@@ -6245,7 +6362,7 @@
             <w:sz w:val="28"/>
             <w:szCs w:val="28"/>
           </w:rPr>
-          <w:instrText xml:space="preserve"> PAGEREF _Toc194171058 \h </w:instrText>
+          <w:instrText xml:space="preserve"> PAGEREF _Toc194174840 \h </w:instrText>
         </w:r>
         <w:r>
           <w:rPr>
@@ -6274,7 +6391,7 @@
             <w:sz w:val="28"/>
             <w:szCs w:val="28"/>
           </w:rPr>
-          <w:t>45</w:t>
+          <w:t>48</w:t>
         </w:r>
         <w:r>
           <w:rPr>
@@ -6302,7 +6419,7 @@
           <w:szCs w:val="28"/>
         </w:rPr>
       </w:pPr>
-      <w:hyperlink w:anchor="_Toc194171059" w:history="1">
+      <w:hyperlink w:anchor="_Toc194174841" w:history="1">
         <w:r>
           <w:rPr>
             <w:rStyle w:val="ac"/>
@@ -6360,7 +6477,7 @@
             <w:sz w:val="28"/>
             <w:szCs w:val="28"/>
           </w:rPr>
-          <w:instrText xml:space="preserve"> PAGEREF _Toc194171059 \h </w:instrText>
+          <w:instrText xml:space="preserve"> PAGEREF _Toc194174841 \h </w:instrText>
         </w:r>
         <w:r>
           <w:rPr>
@@ -6389,7 +6506,7 @@
             <w:sz w:val="28"/>
             <w:szCs w:val="28"/>
           </w:rPr>
-          <w:t>45</w:t>
+          <w:t>48</w:t>
         </w:r>
         <w:r>
           <w:rPr>
@@ -6417,7 +6534,7 @@
           <w:szCs w:val="28"/>
         </w:rPr>
       </w:pPr>
-      <w:hyperlink w:anchor="_Toc194171060" w:history="1">
+      <w:hyperlink w:anchor="_Toc194174842" w:history="1">
         <w:r>
           <w:rPr>
             <w:rStyle w:val="ac"/>
@@ -6475,7 +6592,7 @@
             <w:sz w:val="28"/>
             <w:szCs w:val="28"/>
           </w:rPr>
-          <w:instrText xml:space="preserve"> PAGEREF _Toc194171060 \h </w:instrText>
+          <w:instrText xml:space="preserve"> PAGEREF _Toc194174842 \h </w:instrText>
         </w:r>
         <w:r>
           <w:rPr>
@@ -6504,7 +6621,7 @@
             <w:sz w:val="28"/>
             <w:szCs w:val="28"/>
           </w:rPr>
-          <w:t>46</w:t>
+          <w:t>49</w:t>
         </w:r>
         <w:r>
           <w:rPr>
@@ -6532,7 +6649,7 @@
           <w:szCs w:val="28"/>
         </w:rPr>
       </w:pPr>
-      <w:hyperlink w:anchor="_Toc194171061" w:history="1">
+      <w:hyperlink w:anchor="_Toc194174843" w:history="1">
         <w:r>
           <w:rPr>
             <w:rStyle w:val="ac"/>
@@ -6590,7 +6707,7 @@
             <w:sz w:val="28"/>
             <w:szCs w:val="28"/>
           </w:rPr>
-          <w:instrText xml:space="preserve"> PAGEREF _Toc194171061 \h </w:instrText>
+          <w:instrText xml:space="preserve"> PAGEREF _Toc194174843 \h </w:instrText>
         </w:r>
         <w:r>
           <w:rPr>
@@ -6619,7 +6736,7 @@
             <w:sz w:val="28"/>
             <w:szCs w:val="28"/>
           </w:rPr>
-          <w:t>47</w:t>
+          <w:t>50</w:t>
         </w:r>
         <w:r>
           <w:rPr>
@@ -6647,7 +6764,7 @@
           <w:szCs w:val="28"/>
         </w:rPr>
       </w:pPr>
-      <w:hyperlink w:anchor="_Toc194171062" w:history="1">
+      <w:hyperlink w:anchor="_Toc194174844" w:history="1">
         <w:r>
           <w:rPr>
             <w:rStyle w:val="ac"/>
@@ -6705,7 +6822,7 @@
             <w:sz w:val="28"/>
             <w:szCs w:val="28"/>
           </w:rPr>
-          <w:instrText xml:space="preserve"> PAGEREF _Toc194171062 \h </w:instrText>
+          <w:instrText xml:space="preserve"> PAGEREF _Toc194174844 \h </w:instrText>
         </w:r>
         <w:r>
           <w:rPr>
@@ -6734,7 +6851,7 @@
             <w:sz w:val="28"/>
             <w:szCs w:val="28"/>
           </w:rPr>
-          <w:t>48</w:t>
+          <w:t>51</w:t>
         </w:r>
         <w:r>
           <w:rPr>
@@ -6762,7 +6879,7 @@
           <w:szCs w:val="28"/>
         </w:rPr>
       </w:pPr>
-      <w:hyperlink w:anchor="_Toc194171063" w:history="1">
+      <w:hyperlink w:anchor="_Toc194174845" w:history="1">
         <w:r>
           <w:rPr>
             <w:rStyle w:val="ac"/>
@@ -6820,7 +6937,7 @@
             <w:sz w:val="28"/>
             <w:szCs w:val="28"/>
           </w:rPr>
-          <w:instrText xml:space="preserve"> PAGEREF _Toc194171063 \h </w:instrText>
+          <w:instrText xml:space="preserve"> PAGEREF _Toc194174845 \h </w:instrText>
         </w:r>
         <w:r>
           <w:rPr>
@@ -6849,7 +6966,7 @@
             <w:sz w:val="28"/>
             <w:szCs w:val="28"/>
           </w:rPr>
-          <w:t>48</w:t>
+          <w:t>51</w:t>
         </w:r>
         <w:r>
           <w:rPr>
@@ -6878,7 +6995,7 @@
           <w:lang w:eastAsia="ru-RU"/>
         </w:rPr>
       </w:pPr>
-      <w:hyperlink w:anchor="_Toc194171064" w:history="1">
+      <w:hyperlink w:anchor="_Toc194174846" w:history="1">
         <w:r>
           <w:rPr>
             <w:rStyle w:val="ac"/>
@@ -6937,7 +7054,7 @@
             <w:sz w:val="28"/>
             <w:szCs w:val="28"/>
           </w:rPr>
-          <w:instrText xml:space="preserve"> PAGEREF _Toc194171064 \h </w:instrText>
+          <w:instrText xml:space="preserve"> PAGEREF _Toc194174846 \h </w:instrText>
         </w:r>
         <w:r>
           <w:rPr>
@@ -6966,7 +7083,7 @@
             <w:sz w:val="28"/>
             <w:szCs w:val="28"/>
           </w:rPr>
-          <w:t>50</w:t>
+          <w:t>53</w:t>
         </w:r>
         <w:r>
           <w:rPr>
@@ -6994,7 +7111,7 @@
           <w:lang w:eastAsia="ru-RU"/>
         </w:rPr>
       </w:pPr>
-      <w:hyperlink w:anchor="_Toc194171065" w:history="1">
+      <w:hyperlink w:anchor="_Toc194174847" w:history="1">
         <w:r>
           <w:rPr>
             <w:rStyle w:val="ac"/>
@@ -7054,7 +7171,7 @@
             <w:sz w:val="28"/>
             <w:szCs w:val="28"/>
           </w:rPr>
-          <w:instrText xml:space="preserve"> PAGEREF _Toc194171065 \h </w:instrText>
+          <w:instrText xml:space="preserve"> PAGEREF _Toc194174847 \h </w:instrText>
         </w:r>
         <w:r>
           <w:rPr>
@@ -7083,7 +7200,7 @@
             <w:sz w:val="28"/>
             <w:szCs w:val="28"/>
           </w:rPr>
-          <w:t>53</w:t>
+          <w:t>56</w:t>
         </w:r>
         <w:r>
           <w:rPr>
@@ -7111,7 +7228,7 @@
           <w:lang w:eastAsia="ru-RU"/>
         </w:rPr>
       </w:pPr>
-      <w:hyperlink w:anchor="_Toc194171066" w:history="1">
+      <w:hyperlink w:anchor="_Toc194174848" w:history="1">
         <w:r>
           <w:rPr>
             <w:rStyle w:val="ac"/>
@@ -7150,7 +7267,7 @@
             <w:sz w:val="28"/>
             <w:szCs w:val="28"/>
           </w:rPr>
-          <w:instrText xml:space="preserve"> PAGEREF _Toc194171066 \h </w:instrText>
+          <w:instrText xml:space="preserve"> PAGEREF _Toc194174848 \h </w:instrText>
         </w:r>
         <w:r>
           <w:rPr>
@@ -7179,7 +7296,7 @@
             <w:sz w:val="28"/>
             <w:szCs w:val="28"/>
           </w:rPr>
-          <w:t>55</w:t>
+          <w:t>58</w:t>
         </w:r>
         <w:r>
           <w:rPr>
@@ -7207,7 +7324,7 @@
           <w:lang w:eastAsia="ru-RU"/>
         </w:rPr>
       </w:pPr>
-      <w:hyperlink w:anchor="_Toc194171067" w:history="1">
+      <w:hyperlink w:anchor="_Toc194174849" w:history="1">
         <w:r>
           <w:rPr>
             <w:rStyle w:val="ac"/>
@@ -7246,7 +7363,7 @@
             <w:sz w:val="28"/>
             <w:szCs w:val="28"/>
           </w:rPr>
-          <w:instrText xml:space="preserve"> PAGEREF _Toc194171067 \h </w:instrText>
+          <w:instrText xml:space="preserve"> PAGEREF _Toc194174849 \h </w:instrText>
         </w:r>
         <w:r>
           <w:rPr>
@@ -7275,7 +7392,7 @@
             <w:sz w:val="28"/>
             <w:szCs w:val="28"/>
           </w:rPr>
-          <w:t>56</w:t>
+          <w:t>59</w:t>
         </w:r>
         <w:r>
           <w:rPr>
@@ -7303,7 +7420,7 @@
           <w:lang w:eastAsia="ru-RU"/>
         </w:rPr>
       </w:pPr>
-      <w:hyperlink w:anchor="_Toc194171068" w:history="1">
+      <w:hyperlink w:anchor="_Toc194174850" w:history="1">
         <w:r>
           <w:rPr>
             <w:rStyle w:val="ac"/>
@@ -7363,7 +7480,7 @@
             <w:sz w:val="28"/>
             <w:szCs w:val="28"/>
           </w:rPr>
-          <w:instrText xml:space="preserve"> PAGEREF _Toc194171068 \h </w:instrText>
+          <w:instrText xml:space="preserve"> PAGEREF _Toc194174850 \h </w:instrText>
         </w:r>
         <w:r>
           <w:rPr>
@@ -7392,7 +7509,7 @@
             <w:sz w:val="28"/>
             <w:szCs w:val="28"/>
           </w:rPr>
-          <w:t>57</w:t>
+          <w:t>60</w:t>
         </w:r>
         <w:r>
           <w:rPr>
@@ -7420,7 +7537,7 @@
           <w:lang w:eastAsia="ru-RU"/>
         </w:rPr>
       </w:pPr>
-      <w:hyperlink w:anchor="_Toc194171069" w:history="1">
+      <w:hyperlink w:anchor="_Toc194174851" w:history="1">
         <w:r>
           <w:rPr>
             <w:rStyle w:val="ac"/>
@@ -7459,7 +7576,7 @@
             <w:sz w:val="28"/>
             <w:szCs w:val="28"/>
           </w:rPr>
-          <w:instrText xml:space="preserve"> PAGEREF _Toc194171069 \h </w:instrText>
+          <w:instrText xml:space="preserve"> PAGEREF _Toc194174851 \h </w:instrText>
         </w:r>
         <w:r>
           <w:rPr>
@@ -7488,7 +7605,7 @@
             <w:sz w:val="28"/>
             <w:szCs w:val="28"/>
           </w:rPr>
-          <w:t>58</w:t>
+          <w:t>61</w:t>
         </w:r>
         <w:r>
           <w:rPr>
@@ -7516,7 +7633,7 @@
           <w:lang w:eastAsia="ru-RU"/>
         </w:rPr>
       </w:pPr>
-      <w:hyperlink w:anchor="_Toc194171070" w:history="1">
+      <w:hyperlink w:anchor="_Toc194174852" w:history="1">
         <w:r>
           <w:rPr>
             <w:rStyle w:val="ac"/>
@@ -7555,7 +7672,7 @@
             <w:sz w:val="28"/>
             <w:szCs w:val="28"/>
           </w:rPr>
-          <w:instrText xml:space="preserve"> PAGEREF _Toc194171070 \h </w:instrText>
+          <w:instrText xml:space="preserve"> PAGEREF _Toc194174852 \h </w:instrText>
         </w:r>
         <w:r>
           <w:rPr>
@@ -7584,7 +7701,7 @@
             <w:sz w:val="28"/>
             <w:szCs w:val="28"/>
           </w:rPr>
-          <w:t>60</w:t>
+          <w:t>63</w:t>
         </w:r>
         <w:r>
           <w:rPr>
@@ -7612,7 +7729,7 @@
           <w:lang w:eastAsia="ru-RU"/>
         </w:rPr>
       </w:pPr>
-      <w:hyperlink w:anchor="_Toc194171071" w:history="1">
+      <w:hyperlink w:anchor="_Toc194174853" w:history="1">
         <w:r>
           <w:rPr>
             <w:rStyle w:val="ac"/>
@@ -7651,7 +7768,7 @@
             <w:sz w:val="28"/>
             <w:szCs w:val="28"/>
           </w:rPr>
-          <w:instrText xml:space="preserve"> PAGEREF _Toc194171071 \h </w:instrText>
+          <w:instrText xml:space="preserve"> PAGEREF _Toc194174853 \h </w:instrText>
         </w:r>
         <w:r>
           <w:rPr>
@@ -7680,7 +7797,7 @@
             <w:sz w:val="28"/>
             <w:szCs w:val="28"/>
           </w:rPr>
-          <w:t>61</w:t>
+          <w:t>64</w:t>
         </w:r>
         <w:r>
           <w:rPr>
@@ -7701,12 +7818,14 @@
           <w:tab w:val="right" w:leader="dot" w:pos="9344"/>
         </w:tabs>
         <w:rPr>
-          <w:rFonts w:eastAsiaTheme="minorEastAsia"/>
+          <w:rFonts w:ascii="Times New Roman" w:eastAsiaTheme="minorEastAsia" w:hAnsi="Times New Roman" w:cs="Times New Roman"/>
           <w:noProof/>
+          <w:sz w:val="28"/>
+          <w:szCs w:val="28"/>
           <w:lang w:eastAsia="ru-RU"/>
         </w:rPr>
       </w:pPr>
-      <w:hyperlink w:anchor="_Toc194171072" w:history="1">
+      <w:hyperlink w:anchor="_Toc194174854" w:history="1">
         <w:r>
           <w:rPr>
             <w:rStyle w:val="ac"/>
@@ -7745,7 +7864,7 @@
             <w:sz w:val="28"/>
             <w:szCs w:val="28"/>
           </w:rPr>
-          <w:instrText xml:space="preserve"> PAGEREF _Toc194171072 \h </w:instrText>
+          <w:instrText xml:space="preserve"> PAGEREF _Toc194174854 \h </w:instrText>
         </w:r>
         <w:r>
           <w:rPr>
@@ -7774,7 +7893,7 @@
             <w:sz w:val="28"/>
             <w:szCs w:val="28"/>
           </w:rPr>
-          <w:t>62</w:t>
+          <w:t>65</w:t>
         </w:r>
         <w:r>
           <w:rPr>
@@ -7809,7 +7928,7 @@
         </w:rPr>
         <w:fldChar w:fldCharType="end"/>
       </w:r>
-      <w:bookmarkStart w:id="16" w:name="_Toc114761563"/>
+      <w:bookmarkStart w:id="17" w:name="_Toc114761563"/>
       <w:r>
         <w:rPr>
           <w:rFonts w:ascii="Times New Roman" w:hAnsi="Times New Roman" w:cs="Times New Roman"/>
@@ -7824,12 +7943,12 @@
       <w:pPr>
         <w:pStyle w:val="ad"/>
       </w:pPr>
-      <w:bookmarkStart w:id="17" w:name="_Toc194171011"/>
+      <w:bookmarkStart w:id="18" w:name="_Toc194174792"/>
       <w:r>
         <w:lastRenderedPageBreak/>
         <w:t>Определения, обозначения, сокращения</w:t>
       </w:r>
-      <w:bookmarkEnd w:id="17"/>
+      <w:bookmarkEnd w:id="18"/>
     </w:p>
     <w:p>
       <w:pPr>
@@ -8273,7 +8392,7 @@
       <w:r>
         <w:br w:type="page"/>
       </w:r>
-      <w:bookmarkEnd w:id="16"/>
+      <w:bookmarkEnd w:id="17"/>
     </w:p>
     <w:p>
       <w:pPr>
@@ -8282,12 +8401,12 @@
           <w:rFonts w:ascii="Calibri" w:hAnsi="Calibri" w:cs="Calibri"/>
         </w:rPr>
       </w:pPr>
-      <w:bookmarkStart w:id="18" w:name="_Toc194171012"/>
+      <w:bookmarkStart w:id="19" w:name="_Toc194174793"/>
       <w:r>
         <w:lastRenderedPageBreak/>
         <w:t>Общие положения</w:t>
       </w:r>
-      <w:bookmarkEnd w:id="18"/>
+      <w:bookmarkEnd w:id="19"/>
     </w:p>
     <w:p>
       <w:pPr>
@@ -8296,11 +8415,11 @@
           <w:rFonts w:ascii="Calibri" w:hAnsi="Calibri" w:cs="Calibri"/>
         </w:rPr>
       </w:pPr>
-      <w:bookmarkStart w:id="19" w:name="_Toc194171013"/>
+      <w:bookmarkStart w:id="20" w:name="_Toc194174794"/>
       <w:r>
         <w:t>Название приложения</w:t>
       </w:r>
-      <w:bookmarkEnd w:id="19"/>
+      <w:bookmarkEnd w:id="20"/>
     </w:p>
     <w:p>
       <w:pPr>
@@ -8333,11 +8452,11 @@
           <w:rFonts w:ascii="Calibri" w:hAnsi="Calibri" w:cs="Calibri"/>
         </w:rPr>
       </w:pPr>
-      <w:bookmarkStart w:id="20" w:name="_Toc194171014"/>
+      <w:bookmarkStart w:id="21" w:name="_Toc194174795"/>
       <w:r>
         <w:t>Разработчики и заказчик</w:t>
       </w:r>
-      <w:bookmarkEnd w:id="20"/>
+      <w:bookmarkEnd w:id="21"/>
     </w:p>
     <w:p>
       <w:pPr>
@@ -8449,11 +8568,11 @@
           <w:rFonts w:ascii="Calibri" w:hAnsi="Calibri" w:cs="Calibri"/>
         </w:rPr>
       </w:pPr>
-      <w:bookmarkStart w:id="21" w:name="_Toc194171015"/>
+      <w:bookmarkStart w:id="22" w:name="_Toc194174796"/>
       <w:r>
         <w:t>Перечень документов, на основании которых создаётся приложение</w:t>
       </w:r>
-      <w:bookmarkEnd w:id="21"/>
+      <w:bookmarkEnd w:id="22"/>
     </w:p>
     <w:p>
       <w:pPr>
@@ -8538,11 +8657,11 @@
           <w:rFonts w:ascii="Calibri" w:hAnsi="Calibri" w:cs="Calibri"/>
         </w:rPr>
       </w:pPr>
-      <w:bookmarkStart w:id="22" w:name="_Toc194171016"/>
+      <w:bookmarkStart w:id="23" w:name="_Toc194174797"/>
       <w:r>
         <w:t>Состав и содержание работ по созданию системы</w:t>
       </w:r>
-      <w:bookmarkEnd w:id="22"/>
+      <w:bookmarkEnd w:id="23"/>
     </w:p>
     <w:p>
       <w:pPr>
@@ -8614,11 +8733,11 @@
           <w:rFonts w:ascii="Calibri" w:hAnsi="Calibri" w:cs="Calibri"/>
         </w:rPr>
       </w:pPr>
-      <w:bookmarkStart w:id="23" w:name="_Toc194171017"/>
+      <w:bookmarkStart w:id="24" w:name="_Toc194174798"/>
       <w:r>
         <w:t>Порядок оформления и предъявления заказчику результатов работ по созданию мобильного приложения</w:t>
       </w:r>
-      <w:bookmarkEnd w:id="23"/>
+      <w:bookmarkEnd w:id="24"/>
     </w:p>
     <w:p>
       <w:pPr>
@@ -8795,12 +8914,12 @@
           <w:rFonts w:ascii="Calibri" w:hAnsi="Calibri" w:cs="Calibri"/>
         </w:rPr>
       </w:pPr>
-      <w:bookmarkStart w:id="24" w:name="_Toc194171018"/>
+      <w:bookmarkStart w:id="25" w:name="_Toc194174799"/>
       <w:r>
         <w:lastRenderedPageBreak/>
         <w:t>Цели и назначения создания сервиса</w:t>
       </w:r>
-      <w:bookmarkEnd w:id="24"/>
+      <w:bookmarkEnd w:id="25"/>
     </w:p>
     <w:p>
       <w:pPr>
@@ -8809,11 +8928,11 @@
           <w:rFonts w:ascii="Calibri" w:hAnsi="Calibri" w:cs="Calibri"/>
         </w:rPr>
       </w:pPr>
-      <w:bookmarkStart w:id="25" w:name="_Toc194171019"/>
+      <w:bookmarkStart w:id="26" w:name="_Toc194174800"/>
       <w:r>
         <w:t>Цели создания сервиса</w:t>
       </w:r>
-      <w:bookmarkEnd w:id="25"/>
+      <w:bookmarkEnd w:id="26"/>
     </w:p>
     <w:p>
       <w:pPr>
@@ -8856,11 +8975,11 @@
           <w:rFonts w:ascii="Calibri" w:hAnsi="Calibri" w:cs="Calibri"/>
         </w:rPr>
       </w:pPr>
-      <w:bookmarkStart w:id="26" w:name="_Toc194171020"/>
+      <w:bookmarkStart w:id="27" w:name="_Toc194174801"/>
       <w:r>
         <w:t>Назначение сервиса</w:t>
       </w:r>
-      <w:bookmarkEnd w:id="26"/>
+      <w:bookmarkEnd w:id="27"/>
     </w:p>
     <w:p>
       <w:pPr>
@@ -8974,12 +9093,12 @@
       <w:pPr>
         <w:pStyle w:val="a"/>
       </w:pPr>
-      <w:bookmarkStart w:id="27" w:name="_Toc194171021"/>
+      <w:bookmarkStart w:id="28" w:name="_Toc194174802"/>
       <w:r>
         <w:lastRenderedPageBreak/>
         <w:t>Функциональные требования</w:t>
       </w:r>
-      <w:bookmarkEnd w:id="27"/>
+      <w:bookmarkEnd w:id="28"/>
     </w:p>
     <w:p>
       <w:pPr>
@@ -8988,11 +9107,11 @@
           <w:rFonts w:ascii="Calibri" w:hAnsi="Calibri" w:cs="Calibri"/>
         </w:rPr>
       </w:pPr>
-      <w:bookmarkStart w:id="28" w:name="_Toc194171022"/>
+      <w:bookmarkStart w:id="29" w:name="_Toc194174803"/>
       <w:r>
         <w:t>Требования к функциям (задачам), выполняемым сервисом</w:t>
       </w:r>
-      <w:bookmarkEnd w:id="28"/>
+      <w:bookmarkEnd w:id="29"/>
     </w:p>
     <w:p>
       <w:pPr>
@@ -9030,14 +9149,14 @@
           <w:rFonts w:ascii="Calibri" w:hAnsi="Calibri" w:cs="Calibri"/>
         </w:rPr>
       </w:pPr>
-      <w:bookmarkStart w:id="29" w:name="_Hlk193655686"/>
+      <w:bookmarkStart w:id="30" w:name="_Hlk193655686"/>
       <w:r>
         <w:t>А</w:t>
       </w:r>
       <w:r>
         <w:t>вторизированный пользователь</w:t>
       </w:r>
-      <w:bookmarkEnd w:id="29"/>
+      <w:bookmarkEnd w:id="30"/>
     </w:p>
     <w:p>
       <w:pPr>
@@ -9046,7 +9165,7 @@
           <w:rFonts w:ascii="Arial" w:hAnsi="Arial" w:cs="Arial"/>
         </w:rPr>
       </w:pPr>
-      <w:bookmarkStart w:id="30" w:name="_Hlk193656405"/>
+      <w:bookmarkStart w:id="31" w:name="_Hlk193656405"/>
       <w:r>
         <w:t>А</w:t>
       </w:r>
@@ -9058,12 +9177,12 @@
       <w:pPr>
         <w:pStyle w:val="a1"/>
       </w:pPr>
-      <w:bookmarkStart w:id="31" w:name="_Toc194171023"/>
-      <w:bookmarkEnd w:id="30"/>
+      <w:bookmarkStart w:id="32" w:name="_Toc194174804"/>
+      <w:bookmarkEnd w:id="31"/>
       <w:r>
         <w:t>Функциональные требования к сервису для неавторизированного пользователя</w:t>
       </w:r>
-      <w:bookmarkEnd w:id="31"/>
+      <w:bookmarkEnd w:id="32"/>
     </w:p>
     <w:p>
       <w:pPr>
@@ -9154,7 +9273,13 @@
         <w:pStyle w:val="a3"/>
       </w:pPr>
       <w:r>
-        <w:t>Использовать карту для просмотра остановок и маршрутов, но без возможности добавления событий или избранных мест.</w:t>
+        <w:t>Использовать карту для просмотра остановок и маршрутов, но без возможности добавления событий или избранных</w:t>
+      </w:r>
+      <w:r>
+        <w:t xml:space="preserve"> остановок</w:t>
+      </w:r>
+      <w:r>
+        <w:t>.</w:t>
       </w:r>
     </w:p>
     <w:p>
@@ -9434,7 +9559,21 @@
         <w:pStyle w:val="a3"/>
       </w:pPr>
       <w:r>
-        <w:t>Переходить на экран настроек после успешного входа.</w:t>
+        <w:t xml:space="preserve">Переходить на экран </w:t>
+      </w:r>
+      <w:proofErr w:type="spellStart"/>
+      <w:r>
+        <w:t>наст</w:t>
+      </w:r>
+      <w:r>
+        <w:t>А</w:t>
+      </w:r>
+      <w:r>
+        <w:t>роек</w:t>
+      </w:r>
+      <w:proofErr w:type="spellEnd"/>
+      <w:r>
+        <w:t xml:space="preserve"> после успешного входа.</w:t>
       </w:r>
     </w:p>
     <w:p>
@@ -9472,19 +9611,19 @@
         <w:pStyle w:val="a3"/>
       </w:pPr>
       <w:r>
-        <w:t>Просматривать контактные данные для подачи жалоб или обратной связи.</w:t>
+        <w:t>Просматривать контактные данные для подачи жалоб или обратной связи</w:t>
       </w:r>
     </w:p>
     <w:p>
       <w:pPr>
         <w:pStyle w:val="a1"/>
       </w:pPr>
-      <w:bookmarkStart w:id="32" w:name="_Toc194171024"/>
-      <w:bookmarkStart w:id="33" w:name="_Hlk193656204"/>
+      <w:bookmarkStart w:id="33" w:name="_Toc194174805"/>
+      <w:bookmarkStart w:id="34" w:name="_Hlk193656204"/>
       <w:r>
         <w:t>Функциональные требования к сервису для авторизированного пользователя</w:t>
       </w:r>
-      <w:bookmarkEnd w:id="32"/>
+      <w:bookmarkEnd w:id="33"/>
     </w:p>
     <w:p>
       <w:pPr>
@@ -9663,7 +9802,13 @@
         <w:pStyle w:val="a3"/>
       </w:pPr>
       <w:r>
-        <w:t>Добавлять остановку в избранное через кнопку «Добавить место в избранное».</w:t>
+        <w:t xml:space="preserve">Добавлять остановку в избранное через кнопку «Добавить </w:t>
+      </w:r>
+      <w:r>
+        <w:t>остановку</w:t>
+      </w:r>
+      <w:r>
+        <w:t xml:space="preserve"> в избранное».</w:t>
       </w:r>
     </w:p>
     <w:p>
@@ -9744,7 +9889,13 @@
         <w:pStyle w:val="a3"/>
       </w:pPr>
       <w:r>
-        <w:t>Использовать избранные места для быстрого построения маршрута.</w:t>
+        <w:t xml:space="preserve">Использовать избранные </w:t>
+      </w:r>
+      <w:r>
+        <w:t xml:space="preserve">остановки </w:t>
+      </w:r>
+      <w:r>
+        <w:t>для быстрого построения маршрута.</w:t>
       </w:r>
     </w:p>
     <w:p>
@@ -9864,6 +10015,7 @@
         <w:pStyle w:val="a3"/>
       </w:pPr>
       <w:r>
+        <w:lastRenderedPageBreak/>
         <w:t>Выбирать тему приложения (светлая, темная, системная).</w:t>
       </w:r>
     </w:p>
@@ -9872,7 +10024,6 @@
         <w:pStyle w:val="a3"/>
       </w:pPr>
       <w:r>
-        <w:lastRenderedPageBreak/>
         <w:t xml:space="preserve">Ознакомляться с </w:t>
       </w:r>
       <w:r>
@@ -10006,12 +10157,12 @@
       <w:pPr>
         <w:pStyle w:val="a1"/>
       </w:pPr>
-      <w:bookmarkStart w:id="34" w:name="_Toc194171025"/>
-      <w:bookmarkEnd w:id="33"/>
+      <w:bookmarkStart w:id="35" w:name="_Toc194174806"/>
+      <w:bookmarkEnd w:id="34"/>
       <w:r>
         <w:t>Функциональные требования к сервису для администратора</w:t>
       </w:r>
-      <w:bookmarkEnd w:id="34"/>
+      <w:bookmarkEnd w:id="35"/>
     </w:p>
     <w:p>
       <w:pPr>
@@ -10068,6 +10219,7 @@
         <w:pStyle w:val="a3"/>
       </w:pPr>
       <w:r>
+        <w:lastRenderedPageBreak/>
         <w:t>Переходить на экран «Расписание» после успешного входа.</w:t>
       </w:r>
     </w:p>
@@ -10080,7 +10232,6 @@
         </w:numPr>
       </w:pPr>
       <w:r>
-        <w:lastRenderedPageBreak/>
         <w:t>Экран «Расписание»</w:t>
       </w:r>
     </w:p>
@@ -10213,6 +10364,7 @@
         </w:numPr>
       </w:pPr>
       <w:r>
+        <w:lastRenderedPageBreak/>
         <w:t>Экран «Аналитика»</w:t>
       </w:r>
     </w:p>
@@ -10221,7 +10373,6 @@
         <w:pStyle w:val="a3"/>
       </w:pPr>
       <w:r>
-        <w:lastRenderedPageBreak/>
         <w:t>Выбирать период для анализа данных (последние 7 дней, месяц, год).</w:t>
       </w:r>
     </w:p>
@@ -10442,22 +10593,814 @@
     <w:p>
       <w:pPr>
         <w:pStyle w:val="af1"/>
-        <w:rPr>
+      </w:pPr>
+      <w:r>
+        <w:lastRenderedPageBreak/>
+        <w:t xml:space="preserve">Последовательность действий пользователей </w:t>
+      </w:r>
+      <w:r>
+        <w:t xml:space="preserve">также </w:t>
+      </w:r>
+      <w:r>
+        <w:t>представлена на диаграмме активности (см. Приложение 3)</w:t>
+      </w:r>
+      <w:r>
+        <w:t>.</w:t>
+      </w:r>
+      <w:r>
+        <w:br w:type="page"/>
+      </w:r>
+    </w:p>
+    <w:p>
+      <w:pPr>
+        <w:pStyle w:val="a0"/>
+      </w:pPr>
+      <w:bookmarkStart w:id="36" w:name="_Toc194174807"/>
+      <w:r>
+        <w:lastRenderedPageBreak/>
+        <w:t>Пользовательские истории</w:t>
+      </w:r>
+      <w:bookmarkEnd w:id="36"/>
+    </w:p>
+    <w:p>
+      <w:pPr>
+        <w:pStyle w:val="a6"/>
+        <w:numPr>
+          <w:ilvl w:val="0"/>
+          <w:numId w:val="17"/>
+        </w:numPr>
+      </w:pPr>
+      <w:r>
+        <w:t>Как неавторизованный пользователь, я хочу строить маршруты</w:t>
+      </w:r>
+      <w:r>
+        <w:t>, чтобы добраться из точки отправления в точку назначения.</w:t>
+      </w:r>
+    </w:p>
+    <w:p>
+      <w:pPr>
+        <w:pStyle w:val="af1"/>
+      </w:pPr>
+      <w:r>
+        <w:t>Критерии приемки:</w:t>
+      </w:r>
+    </w:p>
+    <w:p>
+      <w:pPr>
+        <w:pStyle w:val="a3"/>
+      </w:pPr>
+      <w:r>
+        <w:t xml:space="preserve">Можно выбрать точки </w:t>
+      </w:r>
+      <w:r>
+        <w:t>«</w:t>
+      </w:r>
+      <w:r>
+        <w:t>Откуда</w:t>
+      </w:r>
+      <w:r>
+        <w:t>»</w:t>
+      </w:r>
+      <w:r>
+        <w:t xml:space="preserve"> и </w:t>
+      </w:r>
+      <w:r>
+        <w:t>«</w:t>
+      </w:r>
+      <w:r>
+        <w:t>Куда</w:t>
+      </w:r>
+      <w:r>
+        <w:t>»</w:t>
+      </w:r>
+    </w:p>
+    <w:p>
+      <w:pPr>
+        <w:pStyle w:val="a3"/>
+      </w:pPr>
+      <w:r>
+        <w:t>Отображается список доступных маршрутов с временем в пути, пересадками, загруженностью</w:t>
+      </w:r>
+    </w:p>
+    <w:p>
+      <w:pPr>
+        <w:pStyle w:val="a3"/>
+      </w:pPr>
+      <w:r>
+        <w:t>Можно применять фильтры</w:t>
+      </w:r>
+    </w:p>
+    <w:p>
+      <w:pPr>
+        <w:pStyle w:val="a3"/>
+      </w:pPr>
+      <w:r>
+        <w:t>Маршрут отображается на карте</w:t>
+      </w:r>
+    </w:p>
+    <w:p>
+      <w:pPr>
+        <w:pStyle w:val="a6"/>
+      </w:pPr>
+      <w:r>
+        <w:t xml:space="preserve">Как авторизованный пользователь, я хочу сохранять избранные </w:t>
+      </w:r>
+      <w:r>
+        <w:t>остановки</w:t>
+      </w:r>
+      <w:r>
+        <w:t>, чтобы иметь к ним быстрый доступ.</w:t>
+      </w:r>
+    </w:p>
+    <w:p>
+      <w:pPr>
+        <w:pStyle w:val="af1"/>
+      </w:pPr>
+      <w:r>
+        <w:t>Критерии приемки:</w:t>
+      </w:r>
+    </w:p>
+    <w:p>
+      <w:pPr>
+        <w:pStyle w:val="a3"/>
+      </w:pPr>
+      <w:r>
+        <w:t>Можно добавить остановку в избранное</w:t>
+      </w:r>
+    </w:p>
+    <w:p>
+      <w:pPr>
+        <w:pStyle w:val="a3"/>
+      </w:pPr>
+      <w:r>
+        <w:t xml:space="preserve">Избранные </w:t>
+      </w:r>
+      <w:r>
+        <w:t>остановки</w:t>
+      </w:r>
+      <w:r>
+        <w:t xml:space="preserve"> отображаются в поиске</w:t>
+      </w:r>
+    </w:p>
+    <w:p>
+      <w:pPr>
+        <w:pStyle w:val="a3"/>
+      </w:pPr>
+      <w:r>
+        <w:t xml:space="preserve">Сохраняется </w:t>
+      </w:r>
+      <w:r>
+        <w:t>в</w:t>
+      </w:r>
+      <w:r>
+        <w:t xml:space="preserve"> аккаунт</w:t>
+      </w:r>
+      <w:r>
+        <w:t>е</w:t>
+      </w:r>
+    </w:p>
+    <w:p>
+      <w:pPr>
+        <w:pStyle w:val="a6"/>
+      </w:pPr>
+      <w:r>
+        <w:t>Как пользователь, я хочу видеть дорожные события</w:t>
+      </w:r>
+      <w:r>
+        <w:t>, чтобы оптимально спланировать маршрут.</w:t>
+      </w:r>
+    </w:p>
+    <w:p>
+      <w:pPr>
+        <w:pStyle w:val="af1"/>
+      </w:pPr>
+      <w:r>
+        <w:t>Критерии приемки:</w:t>
+      </w:r>
+    </w:p>
+    <w:p>
+      <w:pPr>
+        <w:pStyle w:val="a3"/>
+      </w:pPr>
+      <w:r>
+        <w:t>События отображаются на карте</w:t>
+      </w:r>
+    </w:p>
+    <w:p>
+      <w:pPr>
+        <w:pStyle w:val="a3"/>
+      </w:pPr>
+      <w:r>
+        <w:t>Есть описание события</w:t>
+      </w:r>
+    </w:p>
+    <w:p>
+      <w:pPr>
+        <w:pStyle w:val="a3"/>
+      </w:pPr>
+      <w:r>
+        <w:t>Для авторизованных: можно добавлять события</w:t>
+      </w:r>
+    </w:p>
+    <w:p>
+      <w:pPr>
+        <w:pStyle w:val="a6"/>
+      </w:pPr>
+      <w:r>
+        <w:t>Как</w:t>
+      </w:r>
+      <w:r>
+        <w:t xml:space="preserve"> авторизированный</w:t>
+      </w:r>
+      <w:r>
+        <w:t xml:space="preserve"> пользователь, я хочу </w:t>
+      </w:r>
+      <w:r>
+        <w:t>добавлять</w:t>
+      </w:r>
+      <w:r>
+        <w:t xml:space="preserve"> дорожные события, чтобы </w:t>
+      </w:r>
+      <w:r>
+        <w:t>влиять на прогнозирование загруженности.</w:t>
+      </w:r>
+    </w:p>
+    <w:p>
+      <w:pPr>
+        <w:pStyle w:val="af1"/>
+      </w:pPr>
+      <w:r>
+        <w:t>Критерии приемки:</w:t>
+      </w:r>
+    </w:p>
+    <w:p>
+      <w:pPr>
+        <w:pStyle w:val="a3"/>
+      </w:pPr>
+      <w:r>
+        <w:t>События отображаются на карте</w:t>
+      </w:r>
+    </w:p>
+    <w:p>
+      <w:pPr>
+        <w:pStyle w:val="a3"/>
+      </w:pPr>
+      <w:r>
+        <w:t>Есть</w:t>
+      </w:r>
+      <w:r>
+        <w:t xml:space="preserve"> описание</w:t>
+      </w:r>
+      <w:r>
+        <w:t xml:space="preserve"> </w:t>
+      </w:r>
+      <w:r>
+        <w:t>вариантов для добавления</w:t>
+      </w:r>
+      <w:r>
+        <w:t xml:space="preserve"> события</w:t>
+      </w:r>
+    </w:p>
+    <w:p>
+      <w:pPr>
+        <w:pStyle w:val="a3"/>
+      </w:pPr>
+      <w:r>
+        <w:lastRenderedPageBreak/>
+        <w:t>М</w:t>
+      </w:r>
+      <w:r>
+        <w:t>ожно добавлять события</w:t>
+      </w:r>
+    </w:p>
+    <w:p>
+      <w:pPr>
+        <w:pStyle w:val="a6"/>
+      </w:pPr>
+      <w:r>
+        <w:t>Как администратор, я хочу управлять расписанием</w:t>
+      </w:r>
+      <w:r>
+        <w:t>, чтобы предоставлять верную информацию пользователям.</w:t>
+      </w:r>
+    </w:p>
+    <w:p>
+      <w:pPr>
+        <w:pStyle w:val="af1"/>
+      </w:pPr>
+      <w:r>
+        <w:t>Критерии приемки:</w:t>
+      </w:r>
+    </w:p>
+    <w:p>
+      <w:pPr>
+        <w:pStyle w:val="a3"/>
+      </w:pPr>
+      <w:r>
+        <w:t>Можно редактировать/удалять маршруты</w:t>
+      </w:r>
+    </w:p>
+    <w:p>
+      <w:pPr>
+        <w:pStyle w:val="a3"/>
+      </w:pPr>
+      <w:r>
+        <w:t>Добавлять новые маршруты</w:t>
+      </w:r>
+    </w:p>
+    <w:p>
+      <w:pPr>
+        <w:pStyle w:val="a3"/>
+      </w:pPr>
+      <w:r>
+        <w:t>Просматривать аналитику по маршрутам</w:t>
+      </w:r>
+    </w:p>
+    <w:p>
+      <w:pPr>
+        <w:pStyle w:val="a6"/>
+      </w:pPr>
+      <w:r>
+        <w:t xml:space="preserve">Как пользователь, я хочу </w:t>
+      </w:r>
+      <w:r>
+        <w:t>зарегистрироваться</w:t>
+      </w:r>
+      <w:r>
+        <w:t xml:space="preserve">, чтобы </w:t>
+      </w:r>
+      <w:r>
+        <w:t>иметь доступ к дополнительным функциям.</w:t>
+      </w:r>
+    </w:p>
+    <w:p>
+      <w:pPr>
+        <w:pStyle w:val="af1"/>
+        <w:rPr>
+          <w:lang w:val="en-US"/>
+        </w:rPr>
+      </w:pPr>
+      <w:proofErr w:type="spellStart"/>
+      <w:r>
+        <w:rPr>
+          <w:lang w:val="en-US"/>
+        </w:rPr>
+        <w:t>Критерии</w:t>
+      </w:r>
+      <w:proofErr w:type="spellEnd"/>
+      <w:r>
+        <w:rPr>
+          <w:lang w:val="en-US"/>
+        </w:rPr>
+        <w:t xml:space="preserve"> </w:t>
+      </w:r>
+      <w:proofErr w:type="spellStart"/>
+      <w:r>
+        <w:rPr>
+          <w:lang w:val="en-US"/>
+        </w:rPr>
+        <w:t>приемки</w:t>
+      </w:r>
+      <w:proofErr w:type="spellEnd"/>
+      <w:r>
+        <w:rPr>
+          <w:lang w:val="en-US"/>
+        </w:rPr>
+        <w:t>:</w:t>
+      </w:r>
+    </w:p>
+    <w:p>
+      <w:pPr>
+        <w:pStyle w:val="a3"/>
+      </w:pPr>
+      <w:r>
+        <w:t>Регистрация</w:t>
+      </w:r>
+      <w:r>
+        <w:t xml:space="preserve"> </w:t>
+      </w:r>
+      <w:r>
+        <w:t>через</w:t>
+      </w:r>
+      <w:r>
+        <w:t xml:space="preserve"> </w:t>
+      </w:r>
+      <w:r>
+        <w:rPr>
+          <w:lang w:val="en-US"/>
+        </w:rPr>
+        <w:t>email</w:t>
+      </w:r>
+      <w:r>
+        <w:t xml:space="preserve"> </w:t>
+      </w:r>
+      <w:r>
+        <w:t>или</w:t>
+      </w:r>
+      <w:r>
+        <w:t xml:space="preserve"> </w:t>
+      </w:r>
+      <w:r>
+        <w:rPr>
+          <w:lang w:val="en-US"/>
+        </w:rPr>
+        <w:t>VK</w:t>
+      </w:r>
+      <w:r>
+        <w:t xml:space="preserve"> </w:t>
+      </w:r>
+      <w:r>
+        <w:rPr>
+          <w:lang w:val="en-US"/>
+        </w:rPr>
+        <w:t>ID</w:t>
+      </w:r>
+    </w:p>
+    <w:p>
+      <w:pPr>
+        <w:pStyle w:val="a3"/>
+      </w:pPr>
+      <w:r>
+        <w:t xml:space="preserve">Авторизация через </w:t>
+      </w:r>
+      <w:proofErr w:type="spellStart"/>
+      <w:r>
+        <w:t>email</w:t>
+      </w:r>
+      <w:proofErr w:type="spellEnd"/>
+      <w:r>
+        <w:t>/VK ID</w:t>
+      </w:r>
+    </w:p>
+    <w:p>
+      <w:pPr>
+        <w:pStyle w:val="a3"/>
+      </w:pPr>
+      <w:r>
+        <w:t>Восстановление пароля</w:t>
+      </w:r>
+    </w:p>
+    <w:p>
+      <w:pPr>
+        <w:pStyle w:val="a3"/>
+      </w:pPr>
+      <w:r>
+        <w:t>Защита данных (JWT, шифрование)</w:t>
+      </w:r>
+    </w:p>
+    <w:p>
+      <w:pPr>
+        <w:pStyle w:val="a6"/>
+      </w:pPr>
+      <w:r>
+        <w:t xml:space="preserve">Как пользователь, я </w:t>
+      </w:r>
+      <w:r>
+        <w:t>хочу иметь возможность восстановить пароль</w:t>
+      </w:r>
+      <w:r>
+        <w:t>, чтобы не терять доступ к своему аккаунту</w:t>
+      </w:r>
+      <w:r>
+        <w:t>.</w:t>
+      </w:r>
+    </w:p>
+    <w:p>
+      <w:pPr>
+        <w:pStyle w:val="af1"/>
+        <w:rPr>
+          <w:lang w:val="en-US"/>
+        </w:rPr>
+      </w:pPr>
+      <w:proofErr w:type="spellStart"/>
+      <w:r>
+        <w:rPr>
+          <w:lang w:val="en-US"/>
+        </w:rPr>
+        <w:t>Критерии</w:t>
+      </w:r>
+      <w:proofErr w:type="spellEnd"/>
+      <w:r>
+        <w:rPr>
+          <w:lang w:val="en-US"/>
+        </w:rPr>
+        <w:t xml:space="preserve"> </w:t>
+      </w:r>
+      <w:proofErr w:type="spellStart"/>
+      <w:r>
+        <w:rPr>
+          <w:lang w:val="en-US"/>
+        </w:rPr>
+        <w:t>приемки</w:t>
+      </w:r>
+      <w:proofErr w:type="spellEnd"/>
+      <w:r>
+        <w:rPr>
+          <w:lang w:val="en-US"/>
+        </w:rPr>
+        <w:t>:</w:t>
+      </w:r>
+    </w:p>
+    <w:p>
+      <w:pPr>
+        <w:pStyle w:val="a3"/>
+      </w:pPr>
+      <w:r>
+        <w:t xml:space="preserve">Авторизация через </w:t>
+      </w:r>
+      <w:proofErr w:type="spellStart"/>
+      <w:r>
+        <w:t>email</w:t>
+      </w:r>
+      <w:proofErr w:type="spellEnd"/>
+      <w:r>
+        <w:t>/VK ID</w:t>
+      </w:r>
+    </w:p>
+    <w:p>
+      <w:pPr>
+        <w:pStyle w:val="a3"/>
+      </w:pPr>
+      <w:r>
+        <w:t>Восстановление пароля</w:t>
+      </w:r>
+    </w:p>
+    <w:p>
+      <w:pPr>
+        <w:pStyle w:val="a3"/>
+      </w:pPr>
+      <w:r>
+        <w:t>Защита данных (JWT, шифрование)</w:t>
+      </w:r>
+    </w:p>
+    <w:p>
+      <w:pPr>
+        <w:pStyle w:val="a6"/>
+      </w:pPr>
+      <w:r>
+        <w:t xml:space="preserve">Как </w:t>
+      </w:r>
+      <w:r>
+        <w:t xml:space="preserve">авторизированный </w:t>
+      </w:r>
+      <w:r>
+        <w:t>пользователь, я хочу оставлять отзывы</w:t>
+      </w:r>
+      <w:r>
+        <w:t>, чтобы иметь возможность поделиться своим мнением</w:t>
+      </w:r>
+      <w:r>
+        <w:t xml:space="preserve"> для</w:t>
+      </w:r>
+      <w:r>
+        <w:t xml:space="preserve"> улучш</w:t>
+      </w:r>
+      <w:r>
+        <w:t>ения</w:t>
+      </w:r>
+      <w:r>
+        <w:t xml:space="preserve"> качество приложения.</w:t>
+      </w:r>
+    </w:p>
+    <w:p>
+      <w:pPr>
+        <w:pStyle w:val="af1"/>
+      </w:pPr>
+      <w:r>
+        <w:t>Критерии приемки:</w:t>
+      </w:r>
+    </w:p>
+    <w:p>
+      <w:pPr>
+        <w:pStyle w:val="a3"/>
+      </w:pPr>
+      <w:r>
+        <w:t>Оценка по 10-балльной шкале</w:t>
+      </w:r>
+    </w:p>
+    <w:p>
+      <w:pPr>
+        <w:pStyle w:val="a3"/>
+      </w:pPr>
+      <w:r>
+        <w:lastRenderedPageBreak/>
+        <w:t>Текстовый комментарий</w:t>
+      </w:r>
+    </w:p>
+    <w:p>
+      <w:pPr>
+        <w:pStyle w:val="a3"/>
+      </w:pPr>
+      <w:r>
+        <w:t>Контактные данные</w:t>
+      </w:r>
+    </w:p>
+    <w:p>
+      <w:pPr>
+        <w:pStyle w:val="a6"/>
+      </w:pPr>
+      <w:r>
+        <w:t>Как администратор, я хочу просматривать аналитику</w:t>
+      </w:r>
+      <w:r>
+        <w:t xml:space="preserve">, чтобы </w:t>
+      </w:r>
+      <w:r>
+        <w:t>оценить активность пользователей и качество приложения.</w:t>
+      </w:r>
+    </w:p>
+    <w:p>
+      <w:pPr>
+        <w:pStyle w:val="af1"/>
+      </w:pPr>
+      <w:r>
+        <w:t>Критерии приемки:</w:t>
+      </w:r>
+    </w:p>
+    <w:p>
+      <w:pPr>
+        <w:pStyle w:val="a3"/>
+      </w:pPr>
+      <w:r>
+        <w:t>Статистика пользователей</w:t>
+      </w:r>
+    </w:p>
+    <w:p>
+      <w:pPr>
+        <w:pStyle w:val="a3"/>
+      </w:pPr>
+      <w:r>
+        <w:t>Статистика отзывов</w:t>
+      </w:r>
+    </w:p>
+    <w:p>
+      <w:pPr>
+        <w:pStyle w:val="a3"/>
+      </w:pPr>
+      <w:r>
+        <w:t>Действия в системе</w:t>
+      </w:r>
+    </w:p>
+    <w:p>
+      <w:pPr>
+        <w:pStyle w:val="a3"/>
+      </w:pPr>
+      <w:r>
+        <w:t>Выбор периода анализа</w:t>
+      </w:r>
+    </w:p>
+    <w:p>
+      <w:pPr>
+        <w:pStyle w:val="a6"/>
+      </w:pPr>
+      <w:r>
+        <w:t>Как пользователь, я хочу получать уведомления</w:t>
+      </w:r>
+      <w:r>
+        <w:t>, чтобы быть в курсе событий маршрута.</w:t>
+      </w:r>
+    </w:p>
+    <w:p>
+      <w:pPr>
+        <w:pStyle w:val="af1"/>
+      </w:pPr>
+      <w:r>
+        <w:t>Критерии приемки:</w:t>
+      </w:r>
+    </w:p>
+    <w:p>
+      <w:pPr>
+        <w:pStyle w:val="a3"/>
+      </w:pPr>
+      <w:r>
+        <w:t>Настройка уведомлений</w:t>
+      </w:r>
+    </w:p>
+    <w:p>
+      <w:pPr>
+        <w:pStyle w:val="a3"/>
+      </w:pPr>
+      <w:r>
+        <w:t>Уведомления о прибытии транспорта</w:t>
+      </w:r>
+    </w:p>
+    <w:p>
+      <w:pPr>
+        <w:pStyle w:val="a6"/>
+      </w:pPr>
+      <w:r>
+        <w:t>Как администратор, я хочу управлять пользователями</w:t>
+      </w:r>
+      <w:r>
+        <w:t xml:space="preserve">, чтобы </w:t>
+      </w:r>
+      <w:r>
+        <w:t>контролировать учетные записи.</w:t>
+      </w:r>
+    </w:p>
+    <w:p>
+      <w:pPr>
+        <w:pStyle w:val="af1"/>
+      </w:pPr>
+      <w:r>
+        <w:t>Критерии приемки:</w:t>
+      </w:r>
+    </w:p>
+    <w:p>
+      <w:pPr>
+        <w:pStyle w:val="a3"/>
+      </w:pPr>
+      <w:r>
+        <w:t>Просмотр списка пользователей</w:t>
+      </w:r>
+    </w:p>
+    <w:p>
+      <w:pPr>
+        <w:pStyle w:val="a3"/>
+      </w:pPr>
+      <w:r>
+        <w:t>Изменение ролей</w:t>
+      </w:r>
+    </w:p>
+    <w:p>
+      <w:pPr>
+        <w:pStyle w:val="a3"/>
+      </w:pPr>
+      <w:r>
+        <w:t>Блокировка/удаление пользователей</w:t>
+      </w:r>
+    </w:p>
+    <w:p>
+      <w:pPr>
+        <w:pStyle w:val="a6"/>
+      </w:pPr>
+      <w:r>
+        <w:t>Как пользователь, я хочу использовать карту</w:t>
+      </w:r>
+      <w:r>
+        <w:t>, чтобы строить оптимальные маршруты.</w:t>
+      </w:r>
+    </w:p>
+    <w:p>
+      <w:pPr>
+        <w:pStyle w:val="af1"/>
+      </w:pPr>
+      <w:r>
+        <w:t>Критерии приемки:</w:t>
+      </w:r>
+    </w:p>
+    <w:p>
+      <w:pPr>
+        <w:pStyle w:val="a3"/>
+      </w:pPr>
+      <w:r>
+        <w:t>Интерактивная карта с ма</w:t>
+      </w:r>
+      <w:r>
+        <w:t>с</w:t>
+      </w:r>
+      <w:r>
+        <w:t>штабированием</w:t>
+      </w:r>
+    </w:p>
+    <w:p>
+      <w:pPr>
+        <w:pStyle w:val="a3"/>
+      </w:pPr>
+      <w:r>
+        <w:t>Отображение остановок</w:t>
+      </w:r>
+      <w:r>
+        <w:t>, дорожных событий</w:t>
+      </w:r>
+      <w:r>
+        <w:t xml:space="preserve"> и маршрутов</w:t>
+      </w:r>
+    </w:p>
+    <w:p>
+      <w:pPr>
+        <w:pStyle w:val="a3"/>
+      </w:pPr>
+      <w:r>
+        <w:lastRenderedPageBreak/>
+        <w:t>Информация о</w:t>
+      </w:r>
+      <w:r>
+        <w:t>б остановках и</w:t>
+      </w:r>
+      <w:r>
+        <w:t xml:space="preserve"> точках на карте</w:t>
+      </w:r>
+    </w:p>
+    <w:p>
+      <w:pPr>
+        <w:rPr>
+          <w:rFonts w:ascii="Times New Roman" w:hAnsi="Times New Roman"/>
           <w:b/>
-        </w:rPr>
-      </w:pPr>
-      <w:r>
-        <w:t xml:space="preserve">Последовательность действий пользователей </w:t>
-      </w:r>
-      <w:r>
-        <w:t xml:space="preserve">также </w:t>
-      </w:r>
-      <w:r>
-        <w:t>представлена на диаграмме активности (см. Приложение 3)</w:t>
-      </w:r>
-      <w:r>
-        <w:t>.</w:t>
-      </w:r>
+          <w:sz w:val="28"/>
+          <w:lang w:eastAsia="ru-RU"/>
+        </w:rPr>
+      </w:pPr>
       <w:r>
         <w:br w:type="page"/>
       </w:r>
@@ -10469,7 +11412,7 @@
           <w:rFonts w:ascii="Calibri" w:hAnsi="Calibri" w:cs="Calibri"/>
         </w:rPr>
       </w:pPr>
-      <w:bookmarkStart w:id="35" w:name="_Toc194171026"/>
+      <w:bookmarkStart w:id="37" w:name="_Toc194174808"/>
       <w:r>
         <w:lastRenderedPageBreak/>
         <w:t>Описание экранов приложения</w:t>
@@ -10477,7 +11420,7 @@
       <w:r>
         <w:t xml:space="preserve"> для пользователя</w:t>
       </w:r>
-      <w:bookmarkEnd w:id="35"/>
+      <w:bookmarkEnd w:id="37"/>
     </w:p>
     <w:p>
       <w:pPr>
@@ -10486,17 +11429,17 @@
           <w:rFonts w:ascii="Calibri" w:hAnsi="Calibri" w:cs="Calibri"/>
         </w:rPr>
       </w:pPr>
-      <w:bookmarkStart w:id="36" w:name="_Toc194171027"/>
+      <w:bookmarkStart w:id="38" w:name="_Toc194174809"/>
       <w:r>
         <w:t>Главный экран</w:t>
       </w:r>
-      <w:bookmarkEnd w:id="36"/>
+      <w:bookmarkEnd w:id="38"/>
     </w:p>
     <w:p>
       <w:pPr>
         <w:pStyle w:val="af1"/>
       </w:pPr>
-      <w:bookmarkStart w:id="37" w:name="_Hlk193643709"/>
+      <w:bookmarkStart w:id="39" w:name="_Hlk193643709"/>
       <w:r>
         <w:t>Статические элементы экрана:</w:t>
       </w:r>
@@ -10953,7 +11896,7 @@
       <w:pPr>
         <w:pStyle w:val="a0"/>
       </w:pPr>
-      <w:bookmarkStart w:id="38" w:name="_Toc194171028"/>
+      <w:bookmarkStart w:id="40" w:name="_Toc194174810"/>
       <w:r>
         <w:t>Экран «Карт</w:t>
       </w:r>
@@ -10963,7 +11906,7 @@
       <w:r>
         <w:t>»</w:t>
       </w:r>
-      <w:bookmarkEnd w:id="38"/>
+      <w:bookmarkEnd w:id="40"/>
     </w:p>
     <w:p>
       <w:pPr>
@@ -11089,11 +12032,114 @@
       <w:pPr>
         <w:pStyle w:val="a0"/>
       </w:pPr>
-      <w:bookmarkStart w:id="39" w:name="_Toc194171029"/>
+      <w:bookmarkStart w:id="41" w:name="_Toc194174811"/>
       <w:r>
         <w:t>Экран «Точка на карте»</w:t>
       </w:r>
+      <w:bookmarkEnd w:id="41"/>
+    </w:p>
+    <w:p>
+      <w:pPr>
+        <w:pStyle w:val="a1"/>
+        <w:rPr>
+          <w:rFonts w:ascii="Calibri" w:hAnsi="Calibri" w:cs="Calibri"/>
+        </w:rPr>
+      </w:pPr>
+      <w:bookmarkStart w:id="42" w:name="_Toc194174812"/>
       <w:bookmarkEnd w:id="39"/>
+      <w:r>
+        <w:t>Экран «Точка на карте» для авторизированного пользователя</w:t>
+      </w:r>
+      <w:bookmarkEnd w:id="42"/>
+    </w:p>
+    <w:p>
+      <w:pPr>
+        <w:pStyle w:val="af1"/>
+      </w:pPr>
+      <w:bookmarkStart w:id="43" w:name="_Hlk193644019"/>
+      <w:r>
+        <w:t>Статические элементы экрана:</w:t>
+      </w:r>
+    </w:p>
+    <w:p>
+      <w:pPr>
+        <w:pStyle w:val="a3"/>
+      </w:pPr>
+      <w:r>
+        <w:t>Текстовое поле с информацией о точке.</w:t>
+      </w:r>
+    </w:p>
+    <w:p>
+      <w:pPr>
+        <w:pStyle w:val="a3"/>
+      </w:pPr>
+      <w:r>
+        <w:t xml:space="preserve">Текстовое поле с информацией о </w:t>
+      </w:r>
+      <w:r>
+        <w:t>д</w:t>
+      </w:r>
+      <w:r>
+        <w:t>орожном событии, если такое имеется</w:t>
+      </w:r>
+    </w:p>
+    <w:p>
+      <w:pPr>
+        <w:pStyle w:val="af1"/>
+      </w:pPr>
+      <w:r>
+        <w:t>Интерактивные элементы экрана:</w:t>
+      </w:r>
+    </w:p>
+    <w:p>
+      <w:pPr>
+        <w:pStyle w:val="a3"/>
+      </w:pPr>
+      <w:proofErr w:type="spellStart"/>
+      <w:r>
+        <w:t>Кликабельная</w:t>
+      </w:r>
+      <w:proofErr w:type="spellEnd"/>
+      <w:r>
+        <w:t xml:space="preserve"> кнопка «Добавить дорожное событие».</w:t>
+      </w:r>
+    </w:p>
+    <w:p>
+      <w:pPr>
+        <w:pStyle w:val="a3"/>
+      </w:pPr>
+      <w:proofErr w:type="spellStart"/>
+      <w:r>
+        <w:t>Кликабельная</w:t>
+      </w:r>
+      <w:proofErr w:type="spellEnd"/>
+      <w:r>
+        <w:t xml:space="preserve"> кнопка «Возврат к предыдущему экрану».</w:t>
+      </w:r>
+    </w:p>
+    <w:p>
+      <w:pPr>
+        <w:pStyle w:val="af1"/>
+      </w:pPr>
+      <w:r>
+        <w:t>Сценарии взаимодействия пользователя:</w:t>
+      </w:r>
+    </w:p>
+    <w:p>
+      <w:pPr>
+        <w:pStyle w:val="a3"/>
+      </w:pPr>
+      <w:r>
+        <w:t>Нажатие на кнопку «Добавить дорожное событие» → переход на экран «Добавление дорожного события».</w:t>
+      </w:r>
+    </w:p>
+    <w:p>
+      <w:pPr>
+        <w:pStyle w:val="a3"/>
+      </w:pPr>
+      <w:r>
+        <w:t>Нажатие на кнопку «Отмена» → возврат к главному экрану.</w:t>
+      </w:r>
     </w:p>
     <w:p>
       <w:pPr>
@@ -11102,121 +12148,18 @@
           <w:rFonts w:ascii="Calibri" w:hAnsi="Calibri" w:cs="Calibri"/>
         </w:rPr>
       </w:pPr>
-      <w:bookmarkStart w:id="40" w:name="_Toc194171030"/>
-      <w:bookmarkEnd w:id="37"/>
-      <w:r>
-        <w:t>Экран «Точка на карте» для авторизированного пользователя</w:t>
-      </w:r>
-      <w:bookmarkEnd w:id="40"/>
+      <w:bookmarkStart w:id="44" w:name="_Toc194174813"/>
+      <w:bookmarkEnd w:id="43"/>
+      <w:r>
+        <w:t>Экран «Точка на карте» для неавторизированного пользователя</w:t>
+      </w:r>
+      <w:bookmarkEnd w:id="44"/>
     </w:p>
     <w:p>
       <w:pPr>
         <w:pStyle w:val="af1"/>
       </w:pPr>
-      <w:bookmarkStart w:id="41" w:name="_Hlk193644019"/>
-      <w:r>
-        <w:t>Статические элементы экрана:</w:t>
-      </w:r>
-    </w:p>
-    <w:p>
-      <w:pPr>
-        <w:pStyle w:val="a3"/>
-      </w:pPr>
-      <w:r>
-        <w:t>Текстовое поле с информацией о точке.</w:t>
-      </w:r>
-    </w:p>
-    <w:p>
-      <w:pPr>
-        <w:pStyle w:val="a3"/>
-      </w:pPr>
-      <w:r>
-        <w:t xml:space="preserve">Текстовое поле с информацией о </w:t>
-      </w:r>
-      <w:r>
-        <w:t>д</w:t>
-      </w:r>
-      <w:r>
-        <w:t>орожном событии, если такое имеется</w:t>
-      </w:r>
-    </w:p>
-    <w:p>
-      <w:pPr>
-        <w:pStyle w:val="af1"/>
-      </w:pPr>
-      <w:r>
-        <w:t>Интерактивные элементы экрана:</w:t>
-      </w:r>
-    </w:p>
-    <w:p>
-      <w:pPr>
-        <w:pStyle w:val="a3"/>
-      </w:pPr>
-      <w:proofErr w:type="spellStart"/>
-      <w:r>
-        <w:t>Кликабельная</w:t>
-      </w:r>
-      <w:proofErr w:type="spellEnd"/>
-      <w:r>
-        <w:t xml:space="preserve"> кнопка «Добавить дорожное событие».</w:t>
-      </w:r>
-    </w:p>
-    <w:p>
-      <w:pPr>
-        <w:pStyle w:val="a3"/>
-      </w:pPr>
-      <w:proofErr w:type="spellStart"/>
-      <w:r>
-        <w:t>Кликабельная</w:t>
-      </w:r>
-      <w:proofErr w:type="spellEnd"/>
-      <w:r>
-        <w:t xml:space="preserve"> кнопка «Возврат к предыдущему экрану».</w:t>
-      </w:r>
-    </w:p>
-    <w:p>
-      <w:pPr>
-        <w:pStyle w:val="af1"/>
-      </w:pPr>
-      <w:r>
-        <w:t>Сценарии взаимодействия пользователя:</w:t>
-      </w:r>
-    </w:p>
-    <w:p>
-      <w:pPr>
-        <w:pStyle w:val="a3"/>
-      </w:pPr>
-      <w:r>
-        <w:t>Нажатие на кнопку «Добавить дорожное событие» → переход на экран «Добавление дорожного события».</w:t>
-      </w:r>
-    </w:p>
-    <w:p>
-      <w:pPr>
-        <w:pStyle w:val="a3"/>
-      </w:pPr>
-      <w:r>
-        <w:t>Нажатие на кнопку «Отмена» → возврат к главному экрану.</w:t>
-      </w:r>
-    </w:p>
-    <w:p>
-      <w:pPr>
-        <w:pStyle w:val="a1"/>
-        <w:rPr>
-          <w:rFonts w:ascii="Calibri" w:hAnsi="Calibri" w:cs="Calibri"/>
-        </w:rPr>
-      </w:pPr>
-      <w:bookmarkStart w:id="42" w:name="_Toc194171031"/>
-      <w:bookmarkEnd w:id="41"/>
-      <w:r>
-        <w:t>Экран «Точка на карте» для неавторизированного пользователя</w:t>
-      </w:r>
-      <w:bookmarkEnd w:id="42"/>
-    </w:p>
-    <w:p>
-      <w:pPr>
-        <w:pStyle w:val="af1"/>
-      </w:pPr>
-      <w:bookmarkStart w:id="43" w:name="_Hlk193644067"/>
+      <w:bookmarkStart w:id="45" w:name="_Hlk193644067"/>
       <w:r>
         <w:t>Статические элементы экрана:</w:t>
       </w:r>
@@ -11288,8 +12231,8 @@
           <w:rFonts w:ascii="Calibri" w:hAnsi="Calibri" w:cs="Calibri"/>
         </w:rPr>
       </w:pPr>
-      <w:bookmarkStart w:id="44" w:name="_Toc194171032"/>
-      <w:bookmarkEnd w:id="43"/>
+      <w:bookmarkStart w:id="46" w:name="_Toc194174814"/>
+      <w:bookmarkEnd w:id="45"/>
       <w:r>
         <w:t>Экран «</w:t>
       </w:r>
@@ -11299,7 +12242,7 @@
       <w:r>
         <w:t>»</w:t>
       </w:r>
-      <w:bookmarkEnd w:id="44"/>
+      <w:bookmarkEnd w:id="46"/>
     </w:p>
     <w:p>
       <w:pPr>
@@ -11308,7 +12251,7 @@
           <w:rFonts w:ascii="Calibri" w:hAnsi="Calibri" w:cs="Calibri"/>
         </w:rPr>
       </w:pPr>
-      <w:bookmarkStart w:id="45" w:name="_Toc194171033"/>
+      <w:bookmarkStart w:id="47" w:name="_Toc194174815"/>
       <w:r>
         <w:t>Экран «</w:t>
       </w:r>
@@ -11318,13 +12261,13 @@
       <w:r>
         <w:t>» для авторизированного пользователя</w:t>
       </w:r>
-      <w:bookmarkEnd w:id="45"/>
+      <w:bookmarkEnd w:id="47"/>
     </w:p>
     <w:p>
       <w:pPr>
         <w:pStyle w:val="af1"/>
       </w:pPr>
-      <w:bookmarkStart w:id="46" w:name="_Hlk193644334"/>
+      <w:bookmarkStart w:id="48" w:name="_Hlk193644334"/>
       <w:r>
         <w:t>Статические элементы экрана:</w:t>
       </w:r>
@@ -11376,7 +12319,13 @@
       </w:r>
       <w:proofErr w:type="spellEnd"/>
       <w:r>
-        <w:t xml:space="preserve"> кнопка «Добавить место в избранное».</w:t>
+        <w:t xml:space="preserve"> кнопка «Добавить </w:t>
+      </w:r>
+      <w:r>
+        <w:t>остановку</w:t>
+      </w:r>
+      <w:r>
+        <w:t xml:space="preserve"> в избранное».</w:t>
       </w:r>
     </w:p>
     <w:p>
@@ -11431,7 +12380,13 @@
         <w:pStyle w:val="a3"/>
       </w:pPr>
       <w:r>
-        <w:t>Нажатие на кнопку «Добавить место в избранное» → кнопка меняется на «Сохранено в избранном».</w:t>
+        <w:t xml:space="preserve">Нажатие на кнопку «Добавить </w:t>
+      </w:r>
+      <w:r>
+        <w:t>остановку</w:t>
+      </w:r>
+      <w:r>
+        <w:t xml:space="preserve"> в избранное» → кнопка меняется на «Сохранено в избранном».</w:t>
       </w:r>
     </w:p>
     <w:p>
@@ -11473,8 +12428,8 @@
           <w:rFonts w:ascii="Calibri" w:hAnsi="Calibri" w:cs="Calibri"/>
         </w:rPr>
       </w:pPr>
-      <w:bookmarkStart w:id="47" w:name="_Toc194171034"/>
-      <w:bookmarkEnd w:id="46"/>
+      <w:bookmarkStart w:id="49" w:name="_Toc194174816"/>
+      <w:bookmarkEnd w:id="48"/>
       <w:r>
         <w:lastRenderedPageBreak/>
         <w:t>Экран «</w:t>
@@ -11485,13 +12440,13 @@
       <w:r>
         <w:t>» для неавторизированного пользователя</w:t>
       </w:r>
-      <w:bookmarkEnd w:id="47"/>
+      <w:bookmarkEnd w:id="49"/>
     </w:p>
     <w:p>
       <w:pPr>
         <w:pStyle w:val="af1"/>
       </w:pPr>
-      <w:bookmarkStart w:id="48" w:name="_Hlk193646399"/>
+      <w:bookmarkStart w:id="50" w:name="_Hlk193646399"/>
       <w:r>
         <w:t>Статические элементы экрана:</w:t>
       </w:r>
@@ -11598,11 +12553,11 @@
           <w:rFonts w:ascii="Calibri" w:hAnsi="Calibri" w:cs="Calibri"/>
         </w:rPr>
       </w:pPr>
-      <w:bookmarkStart w:id="49" w:name="_Toc194171035"/>
+      <w:bookmarkStart w:id="51" w:name="_Toc194174817"/>
       <w:r>
         <w:t>Экран «Добавить дорожное событие»</w:t>
       </w:r>
-      <w:bookmarkEnd w:id="49"/>
+      <w:bookmarkEnd w:id="51"/>
     </w:p>
     <w:p>
       <w:pPr>
@@ -11731,12 +12686,12 @@
           <w:rFonts w:ascii="Calibri" w:hAnsi="Calibri" w:cs="Calibri"/>
         </w:rPr>
       </w:pPr>
-      <w:bookmarkStart w:id="50" w:name="_Toc194171036"/>
-      <w:bookmarkEnd w:id="48"/>
+      <w:bookmarkStart w:id="52" w:name="_Toc194174818"/>
+      <w:bookmarkEnd w:id="50"/>
       <w:r>
         <w:t>Экран «Поиск»</w:t>
       </w:r>
-      <w:bookmarkEnd w:id="50"/>
+      <w:bookmarkEnd w:id="52"/>
     </w:p>
     <w:p>
       <w:pPr>
@@ -11745,17 +12700,17 @@
           <w:rFonts w:ascii="Calibri" w:hAnsi="Calibri" w:cs="Calibri"/>
         </w:rPr>
       </w:pPr>
-      <w:bookmarkStart w:id="51" w:name="_Toc194171037"/>
+      <w:bookmarkStart w:id="53" w:name="_Toc194174819"/>
       <w:r>
         <w:t>Экран «Поиск “Откуда”»</w:t>
       </w:r>
-      <w:bookmarkEnd w:id="51"/>
+      <w:bookmarkEnd w:id="53"/>
     </w:p>
     <w:p>
       <w:pPr>
         <w:pStyle w:val="af1"/>
       </w:pPr>
-      <w:bookmarkStart w:id="52" w:name="_Hlk193645925"/>
+      <w:bookmarkStart w:id="54" w:name="_Hlk193645925"/>
       <w:r>
         <w:t>Статические элементы экрана:</w:t>
       </w:r>
@@ -11897,7 +12852,13 @@
         <w:pStyle w:val="a3"/>
       </w:pPr>
       <w:r>
-        <w:t>Нажатие на кнопку «Избранное» (для авторизированного пользователя) → скрытие списка недавно исканных мест, разворачивание списка избранных мест.</w:t>
+        <w:t xml:space="preserve">Нажатие на кнопку «Избранное» (для авторизированного пользователя) → скрытие списка недавно исканных мест, разворачивание списка избранных </w:t>
+      </w:r>
+      <w:r>
+        <w:t>остановок</w:t>
+      </w:r>
+      <w:r>
+        <w:t>.</w:t>
       </w:r>
     </w:p>
     <w:p>
@@ -11957,12 +12918,12 @@
           <w:rFonts w:ascii="Calibri" w:hAnsi="Calibri" w:cs="Calibri"/>
         </w:rPr>
       </w:pPr>
-      <w:bookmarkStart w:id="53" w:name="_Toc194171038"/>
-      <w:bookmarkEnd w:id="52"/>
+      <w:bookmarkStart w:id="55" w:name="_Toc194174820"/>
+      <w:bookmarkEnd w:id="54"/>
       <w:r>
         <w:t>Экран «Поиск “Куда”»</w:t>
       </w:r>
-      <w:bookmarkEnd w:id="53"/>
+      <w:bookmarkEnd w:id="55"/>
     </w:p>
     <w:p>
       <w:pPr>
@@ -12082,7 +13043,13 @@
         <w:pStyle w:val="a3"/>
       </w:pPr>
       <w:r>
-        <w:t>Нажатие на кнопку «Избранное» (для авторизированного пользователя) → скрытие списка недавно исканных мест, разворачивание списка избранных мест.</w:t>
+        <w:t xml:space="preserve">Нажатие на кнопку «Избранное» (для авторизированного пользователя) → скрытие списка недавно исканных мест, разворачивание списка избранных </w:t>
+      </w:r>
+      <w:r>
+        <w:t>остановок</w:t>
+      </w:r>
+      <w:r>
+        <w:t>.</w:t>
       </w:r>
     </w:p>
     <w:p>
@@ -12115,11 +13082,11 @@
           <w:rFonts w:ascii="Calibri" w:hAnsi="Calibri" w:cs="Calibri"/>
         </w:rPr>
       </w:pPr>
-      <w:bookmarkStart w:id="54" w:name="_Toc194171039"/>
+      <w:bookmarkStart w:id="56" w:name="_Toc194174821"/>
       <w:r>
         <w:t>Экран «Фильтр»</w:t>
       </w:r>
-      <w:bookmarkEnd w:id="54"/>
+      <w:bookmarkEnd w:id="56"/>
     </w:p>
     <w:p>
       <w:pPr>
@@ -12343,7 +13310,7 @@
           <w:rFonts w:ascii="Calibri" w:hAnsi="Calibri" w:cs="Calibri"/>
         </w:rPr>
       </w:pPr>
-      <w:bookmarkStart w:id="55" w:name="_Toc194171040"/>
+      <w:bookmarkStart w:id="57" w:name="_Toc194174822"/>
       <w:r>
         <w:t>Экран «Ваш автобус не при</w:t>
       </w:r>
@@ -12353,7 +13320,7 @@
       <w:r>
         <w:t>л вовремя?»</w:t>
       </w:r>
-      <w:bookmarkEnd w:id="55"/>
+      <w:bookmarkEnd w:id="57"/>
     </w:p>
     <w:p>
       <w:pPr>
@@ -12456,11 +13423,11 @@
           <w:rFonts w:ascii="Calibri" w:hAnsi="Calibri" w:cs="Calibri"/>
         </w:rPr>
       </w:pPr>
-      <w:bookmarkStart w:id="56" w:name="_Toc194171041"/>
+      <w:bookmarkStart w:id="58" w:name="_Toc194174823"/>
       <w:r>
         <w:t>Экран «Настройки»</w:t>
       </w:r>
-      <w:bookmarkEnd w:id="56"/>
+      <w:bookmarkEnd w:id="58"/>
     </w:p>
     <w:p>
       <w:pPr>
@@ -12469,11 +13436,11 @@
           <w:rFonts w:ascii="Calibri" w:hAnsi="Calibri" w:cs="Calibri"/>
         </w:rPr>
       </w:pPr>
-      <w:bookmarkStart w:id="57" w:name="_Toc194171042"/>
+      <w:bookmarkStart w:id="59" w:name="_Toc194174824"/>
       <w:r>
         <w:t>Экран «Настройки для неавторизированного пользователя»</w:t>
       </w:r>
-      <w:bookmarkEnd w:id="57"/>
+      <w:bookmarkEnd w:id="59"/>
     </w:p>
     <w:p>
       <w:pPr>
@@ -12671,11 +13638,11 @@
           <w:rFonts w:ascii="Calibri" w:hAnsi="Calibri" w:cs="Calibri"/>
         </w:rPr>
       </w:pPr>
-      <w:bookmarkStart w:id="58" w:name="_Toc194171043"/>
+      <w:bookmarkStart w:id="60" w:name="_Toc194174825"/>
       <w:r>
         <w:t>Экран «Настройки для авторизированного пользователя»</w:t>
       </w:r>
-      <w:bookmarkEnd w:id="58"/>
+      <w:bookmarkEnd w:id="60"/>
     </w:p>
     <w:p>
       <w:pPr>
@@ -12884,7 +13851,7 @@
       <w:pPr>
         <w:pStyle w:val="a3"/>
       </w:pPr>
-      <w:bookmarkStart w:id="59" w:name="_Hlk194080288"/>
+      <w:bookmarkStart w:id="61" w:name="_Hlk194080288"/>
       <w:r>
         <w:t xml:space="preserve">Переключатель </w:t>
       </w:r>
@@ -12916,7 +13883,7 @@
         <w:t>Тёмная.</w:t>
       </w:r>
     </w:p>
-    <w:bookmarkEnd w:id="59"/>
+    <w:bookmarkEnd w:id="61"/>
     <w:p>
       <w:pPr>
         <w:pStyle w:val="a3"/>
@@ -12984,11 +13951,11 @@
           <w:rFonts w:ascii="Calibri" w:hAnsi="Calibri" w:cs="Calibri"/>
         </w:rPr>
       </w:pPr>
-      <w:bookmarkStart w:id="60" w:name="_Toc194171044"/>
+      <w:bookmarkStart w:id="62" w:name="_Toc194174826"/>
       <w:r>
         <w:t>Экран «Регистрация»</w:t>
       </w:r>
-      <w:bookmarkEnd w:id="60"/>
+      <w:bookmarkEnd w:id="62"/>
     </w:p>
     <w:p>
       <w:pPr>
@@ -13464,11 +14431,11 @@
           <w:rFonts w:ascii="Calibri" w:hAnsi="Calibri" w:cs="Calibri"/>
         </w:rPr>
       </w:pPr>
-      <w:bookmarkStart w:id="61" w:name="_Toc194171045"/>
+      <w:bookmarkStart w:id="63" w:name="_Toc194174827"/>
       <w:r>
         <w:t>Экран «Вход»</w:t>
       </w:r>
-      <w:bookmarkEnd w:id="61"/>
+      <w:bookmarkEnd w:id="63"/>
     </w:p>
     <w:p>
       <w:pPr>
@@ -13953,11 +14920,11 @@
           <w:rFonts w:ascii="Calibri" w:hAnsi="Calibri" w:cs="Calibri"/>
         </w:rPr>
       </w:pPr>
-      <w:bookmarkStart w:id="62" w:name="_Toc194171046"/>
+      <w:bookmarkStart w:id="64" w:name="_Toc194174828"/>
       <w:r>
         <w:t>Экран «Оставить отзыв»</w:t>
       </w:r>
-      <w:bookmarkEnd w:id="62"/>
+      <w:bookmarkEnd w:id="64"/>
     </w:p>
     <w:p>
       <w:pPr>
@@ -14309,12 +15276,12 @@
           <w:rFonts w:ascii="Calibri" w:hAnsi="Calibri" w:cs="Calibri"/>
         </w:rPr>
       </w:pPr>
-      <w:bookmarkStart w:id="63" w:name="_Toc194171047"/>
+      <w:bookmarkStart w:id="65" w:name="_Toc194174829"/>
       <w:r>
         <w:lastRenderedPageBreak/>
         <w:t>Экран «Редактировать учетную запись»</w:t>
       </w:r>
-      <w:bookmarkEnd w:id="63"/>
+      <w:bookmarkEnd w:id="65"/>
     </w:p>
     <w:p>
       <w:pPr>
@@ -14420,11 +15387,11 @@
           <w:rFonts w:ascii="Calibri" w:hAnsi="Calibri" w:cs="Calibri"/>
         </w:rPr>
       </w:pPr>
-      <w:bookmarkStart w:id="64" w:name="_Toc194171048"/>
+      <w:bookmarkStart w:id="66" w:name="_Toc194174830"/>
       <w:r>
         <w:t>Экран «Восстановить пароль»</w:t>
       </w:r>
-      <w:bookmarkEnd w:id="64"/>
+      <w:bookmarkEnd w:id="66"/>
     </w:p>
     <w:p>
       <w:pPr>
@@ -14648,7 +15615,7 @@
           <w:rFonts w:ascii="Calibri" w:hAnsi="Calibri" w:cs="Calibri"/>
         </w:rPr>
       </w:pPr>
-      <w:bookmarkStart w:id="65" w:name="_Toc194171049"/>
+      <w:bookmarkStart w:id="67" w:name="_Toc194174831"/>
       <w:r>
         <w:lastRenderedPageBreak/>
         <w:t xml:space="preserve">Описание экранов </w:t>
@@ -14656,17 +15623,17 @@
       <w:r>
         <w:t>веб-интерфейса для администратора</w:t>
       </w:r>
-      <w:bookmarkEnd w:id="65"/>
+      <w:bookmarkEnd w:id="67"/>
     </w:p>
     <w:p>
       <w:pPr>
         <w:pStyle w:val="a0"/>
       </w:pPr>
-      <w:bookmarkStart w:id="66" w:name="_Toc194171050"/>
+      <w:bookmarkStart w:id="68" w:name="_Toc194174832"/>
       <w:r>
         <w:t>Навигация по веб-интерфейсу</w:t>
       </w:r>
-      <w:bookmarkEnd w:id="66"/>
+      <w:bookmarkEnd w:id="68"/>
     </w:p>
     <w:p>
       <w:pPr>
@@ -14792,7 +15759,7 @@
       <w:pPr>
         <w:pStyle w:val="a0"/>
       </w:pPr>
-      <w:bookmarkStart w:id="67" w:name="_Toc194171051"/>
+      <w:bookmarkStart w:id="69" w:name="_Toc194174833"/>
       <w:r>
         <w:t xml:space="preserve">Экран </w:t>
       </w:r>
@@ -14802,7 +15769,7 @@
       <w:r>
         <w:t>»</w:t>
       </w:r>
-      <w:bookmarkEnd w:id="67"/>
+      <w:bookmarkEnd w:id="69"/>
       <w:r>
         <w:t xml:space="preserve"> </w:t>
       </w:r>
@@ -15110,12 +16077,12 @@
       <w:pPr>
         <w:pStyle w:val="a0"/>
       </w:pPr>
-      <w:bookmarkStart w:id="68" w:name="_Toc194171052"/>
+      <w:bookmarkStart w:id="70" w:name="_Toc194174834"/>
       <w:r>
         <w:lastRenderedPageBreak/>
         <w:t>Экран «Расписание»</w:t>
       </w:r>
-      <w:bookmarkEnd w:id="68"/>
+      <w:bookmarkEnd w:id="70"/>
     </w:p>
     <w:p>
       <w:pPr>
@@ -15316,7 +16283,7 @@
       <w:pPr>
         <w:pStyle w:val="a0"/>
       </w:pPr>
-      <w:bookmarkStart w:id="69" w:name="_Toc194171053"/>
+      <w:bookmarkStart w:id="71" w:name="_Toc194174835"/>
       <w:r>
         <w:lastRenderedPageBreak/>
         <w:t>Экран «</w:t>
@@ -15327,7 +16294,7 @@
       <w:r>
         <w:t>ыпуск»</w:t>
       </w:r>
-      <w:bookmarkEnd w:id="69"/>
+      <w:bookmarkEnd w:id="71"/>
     </w:p>
     <w:p>
       <w:pPr>
@@ -15679,11 +16646,11 @@
       <w:pPr>
         <w:pStyle w:val="a0"/>
       </w:pPr>
-      <w:bookmarkStart w:id="70" w:name="_Toc194171054"/>
+      <w:bookmarkStart w:id="72" w:name="_Toc194174836"/>
       <w:r>
         <w:t>Экран «Пользователи»</w:t>
       </w:r>
-      <w:bookmarkEnd w:id="70"/>
+      <w:bookmarkEnd w:id="72"/>
     </w:p>
     <w:p>
       <w:pPr>
@@ -15859,11 +16826,11 @@
       <w:pPr>
         <w:pStyle w:val="a0"/>
       </w:pPr>
-      <w:bookmarkStart w:id="71" w:name="_Toc194171055"/>
+      <w:bookmarkStart w:id="73" w:name="_Toc194174837"/>
       <w:r>
         <w:t>Экран «Аналитика»</w:t>
       </w:r>
-      <w:bookmarkEnd w:id="71"/>
+      <w:bookmarkEnd w:id="73"/>
     </w:p>
     <w:p>
       <w:pPr>
@@ -16417,11 +17384,11 @@
       <w:pPr>
         <w:pStyle w:val="a0"/>
       </w:pPr>
-      <w:bookmarkStart w:id="72" w:name="_Toc194171056"/>
+      <w:bookmarkStart w:id="74" w:name="_Toc194174838"/>
       <w:r>
         <w:t>Экран «Забыли пароль?»</w:t>
       </w:r>
-      <w:bookmarkEnd w:id="72"/>
+      <w:bookmarkEnd w:id="74"/>
     </w:p>
     <w:p>
       <w:pPr>
@@ -16691,12 +17658,12 @@
       <w:pPr>
         <w:pStyle w:val="a"/>
       </w:pPr>
-      <w:bookmarkStart w:id="73" w:name="_Toc194171057"/>
+      <w:bookmarkStart w:id="75" w:name="_Toc194174839"/>
       <w:r>
         <w:lastRenderedPageBreak/>
         <w:t>Нефункциональные требования</w:t>
       </w:r>
-      <w:bookmarkEnd w:id="73"/>
+      <w:bookmarkEnd w:id="75"/>
     </w:p>
     <w:p>
       <w:pPr>
@@ -16705,11 +17672,11 @@
           <w:rFonts w:ascii="Calibri" w:hAnsi="Calibri" w:cs="Calibri"/>
         </w:rPr>
       </w:pPr>
-      <w:bookmarkStart w:id="74" w:name="_Toc194171058"/>
+      <w:bookmarkStart w:id="76" w:name="_Toc194174840"/>
       <w:r>
         <w:t>Требования к структуре сервиса</w:t>
       </w:r>
-      <w:bookmarkEnd w:id="74"/>
+      <w:bookmarkEnd w:id="76"/>
     </w:p>
     <w:p>
       <w:pPr>
@@ -16718,11 +17685,11 @@
           <w:rFonts w:ascii="Calibri" w:hAnsi="Calibri" w:cs="Calibri"/>
         </w:rPr>
       </w:pPr>
-      <w:bookmarkStart w:id="75" w:name="_Toc194171059"/>
+      <w:bookmarkStart w:id="77" w:name="_Toc194174841"/>
       <w:r>
         <w:t>Требования к способам и средствам обеспечения информационного взаимодействия компонентов сервиса</w:t>
       </w:r>
-      <w:bookmarkEnd w:id="75"/>
+      <w:bookmarkEnd w:id="77"/>
     </w:p>
     <w:p>
       <w:pPr>
@@ -17045,11 +18012,11 @@
       <w:pPr>
         <w:pStyle w:val="a1"/>
       </w:pPr>
-      <w:bookmarkStart w:id="76" w:name="_Toc194171060"/>
+      <w:bookmarkStart w:id="78" w:name="_Toc194174842"/>
       <w:r>
         <w:t>Требования к безопасности</w:t>
       </w:r>
-      <w:bookmarkEnd w:id="76"/>
+      <w:bookmarkEnd w:id="78"/>
     </w:p>
     <w:p>
       <w:pPr>
@@ -17263,11 +18230,11 @@
           <w:rFonts w:ascii="Calibri" w:hAnsi="Calibri" w:cs="Calibri"/>
         </w:rPr>
       </w:pPr>
-      <w:bookmarkStart w:id="77" w:name="_Toc194171061"/>
+      <w:bookmarkStart w:id="79" w:name="_Toc194174843"/>
       <w:r>
         <w:t>Перспективы развития, модернизация сервиса</w:t>
       </w:r>
-      <w:bookmarkEnd w:id="77"/>
+      <w:bookmarkEnd w:id="79"/>
     </w:p>
     <w:p>
       <w:pPr>
@@ -17438,11 +18405,11 @@
           <w:rFonts w:ascii="Calibri" w:hAnsi="Calibri" w:cs="Calibri"/>
         </w:rPr>
       </w:pPr>
-      <w:bookmarkStart w:id="78" w:name="_Toc194171062"/>
+      <w:bookmarkStart w:id="80" w:name="_Toc194174844"/>
       <w:r>
         <w:t>Языковые требования мобильного приложения</w:t>
       </w:r>
-      <w:bookmarkEnd w:id="78"/>
+      <w:bookmarkEnd w:id="80"/>
       <w:r>
         <w:t> </w:t>
       </w:r>
@@ -17466,7 +18433,7 @@
           <w:rFonts w:ascii="Calibri" w:hAnsi="Calibri" w:cs="Calibri"/>
         </w:rPr>
       </w:pPr>
-      <w:bookmarkStart w:id="79" w:name="_Toc194171063"/>
+      <w:bookmarkStart w:id="81" w:name="_Toc194174845"/>
       <w:r>
         <w:t>Требования к д</w:t>
       </w:r>
@@ -17479,7 +18446,7 @@
       <w:r>
         <w:t xml:space="preserve"> мобильного приложения</w:t>
       </w:r>
-      <w:bookmarkEnd w:id="79"/>
+      <w:bookmarkEnd w:id="81"/>
       <w:r>
         <w:t> </w:t>
       </w:r>
@@ -17718,12 +18685,12 @@
       <w:pPr>
         <w:pStyle w:val="a"/>
       </w:pPr>
-      <w:bookmarkStart w:id="80" w:name="_Toc194171064"/>
+      <w:bookmarkStart w:id="82" w:name="_Toc194174846"/>
       <w:r>
         <w:lastRenderedPageBreak/>
         <w:t>Критерии успешности</w:t>
       </w:r>
-      <w:bookmarkEnd w:id="80"/>
+      <w:bookmarkEnd w:id="82"/>
     </w:p>
     <w:p>
       <w:pPr>
@@ -17766,7 +18733,13 @@
         <w:pStyle w:val="a3"/>
       </w:pPr>
       <w:r>
-        <w:t>Для авторизированных пользователей: сохранение избранных мест, добавление дорожных событий, оставление отзывов.</w:t>
+        <w:t xml:space="preserve">Для авторизированных пользователей: сохранение избранных </w:t>
+      </w:r>
+      <w:r>
+        <w:t>остановок</w:t>
+      </w:r>
+      <w:r>
+        <w:t>, добавление дорожных событий, оставление отзывов.</w:t>
       </w:r>
     </w:p>
     <w:p>
@@ -18068,7 +19041,7 @@
       <w:pPr>
         <w:pStyle w:val="afc"/>
       </w:pPr>
-      <w:bookmarkStart w:id="81" w:name="_Toc194171065"/>
+      <w:bookmarkStart w:id="83" w:name="_Toc194174847"/>
       <w:r>
         <w:rPr>
           <w:rFonts w:cs="Times New Roman"/>
@@ -18141,7 +19114,7 @@
       <w:r>
         <w:t>диаграмма</w:t>
       </w:r>
-      <w:bookmarkEnd w:id="81"/>
+      <w:bookmarkEnd w:id="83"/>
     </w:p>
     <w:p>
       <w:pPr>
@@ -18307,7 +19280,7 @@
       <w:pPr>
         <w:pStyle w:val="afc"/>
       </w:pPr>
-      <w:bookmarkStart w:id="82" w:name="_Toc194171066"/>
+      <w:bookmarkStart w:id="84" w:name="_Toc194174848"/>
       <w:r>
         <w:lastRenderedPageBreak/>
         <w:t>П</w:t>
@@ -18321,7 +19294,7 @@
       <w:r>
         <w:t>иаграмма развертывания</w:t>
       </w:r>
-      <w:bookmarkEnd w:id="82"/>
+      <w:bookmarkEnd w:id="84"/>
     </w:p>
     <w:p>
       <w:r>
@@ -18385,7 +19358,7 @@
       <w:pPr>
         <w:pStyle w:val="afc"/>
       </w:pPr>
-      <w:bookmarkStart w:id="83" w:name="_Toc194171067"/>
+      <w:bookmarkStart w:id="85" w:name="_Toc194174849"/>
       <w:r>
         <w:lastRenderedPageBreak/>
         <w:t>П</w:t>
@@ -18456,7 +19429,7 @@
           </wp:anchor>
         </w:drawing>
       </w:r>
-      <w:bookmarkEnd w:id="83"/>
+      <w:bookmarkEnd w:id="85"/>
     </w:p>
     <w:p>
       <w:pPr>
@@ -18496,7 +19469,7 @@
       <w:pPr>
         <w:pStyle w:val="afc"/>
       </w:pPr>
-      <w:bookmarkStart w:id="84" w:name="_Toc194171068"/>
+      <w:bookmarkStart w:id="86" w:name="_Toc194174850"/>
       <w:r>
         <w:lastRenderedPageBreak/>
         <w:t>П</w:t>
@@ -18519,7 +19492,7 @@
       <w:r>
         <w:t>диаграмма</w:t>
       </w:r>
-      <w:bookmarkEnd w:id="84"/>
+      <w:bookmarkEnd w:id="86"/>
     </w:p>
     <w:p>
       <w:pPr>
@@ -18608,7 +19581,7 @@
       <w:pPr>
         <w:pStyle w:val="afc"/>
       </w:pPr>
-      <w:bookmarkStart w:id="85" w:name="_Toc194171069"/>
+      <w:bookmarkStart w:id="87" w:name="_Toc194174851"/>
       <w:r>
         <w:lastRenderedPageBreak/>
         <w:t>П</w:t>
@@ -18616,7 +19589,7 @@
       <w:r>
         <w:t>риложение 5. Список вариантов дорожных событий</w:t>
       </w:r>
-      <w:bookmarkEnd w:id="85"/>
+      <w:bookmarkEnd w:id="87"/>
     </w:p>
     <w:p>
       <w:pPr>
@@ -19293,7 +20266,7 @@
       <w:pPr>
         <w:pStyle w:val="afc"/>
       </w:pPr>
-      <w:bookmarkStart w:id="86" w:name="_Toc194171070"/>
+      <w:bookmarkStart w:id="88" w:name="_Toc194174852"/>
       <w:r>
         <w:lastRenderedPageBreak/>
         <w:t>П</w:t>
@@ -19307,7 +20280,7 @@
       <w:r>
         <w:t>екст, если автобус не приехал вовремя</w:t>
       </w:r>
-      <w:bookmarkEnd w:id="86"/>
+      <w:bookmarkEnd w:id="88"/>
     </w:p>
     <w:p>
       <w:pPr>
@@ -19380,7 +20353,7 @@
       <w:pPr>
         <w:pStyle w:val="afc"/>
       </w:pPr>
-      <w:bookmarkStart w:id="87" w:name="_Toc194171071"/>
+      <w:bookmarkStart w:id="89" w:name="_Toc194174853"/>
       <w:r>
         <w:lastRenderedPageBreak/>
         <w:t>П</w:t>
@@ -19388,7 +20361,7 @@
       <w:r>
         <w:t>риложение 7. Примечания.</w:t>
       </w:r>
-      <w:bookmarkEnd w:id="87"/>
+      <w:bookmarkEnd w:id="89"/>
     </w:p>
     <w:p>
       <w:pPr>
@@ -19446,7 +20419,7 @@
       <w:pPr>
         <w:pStyle w:val="afc"/>
       </w:pPr>
-      <w:bookmarkStart w:id="88" w:name="_Toc194171072"/>
+      <w:bookmarkStart w:id="90" w:name="_Toc194174854"/>
       <w:r>
         <w:lastRenderedPageBreak/>
         <w:t>П</w:t>
@@ -19460,7 +20433,7 @@
       <w:r>
         <w:t>орожная карта</w:t>
       </w:r>
-      <w:bookmarkEnd w:id="88"/>
+      <w:bookmarkEnd w:id="90"/>
     </w:p>
     <w:tbl>
       <w:tblPr>
@@ -21815,8 +22788,8 @@
   <w:abstractNum w:abstractNumId="6" w15:restartNumberingAfterBreak="0">
     <w:nsid w:val="7E6A6EF2"/>
     <w:multiLevelType w:val="hybridMultilevel"/>
-    <w:tmpl w:val="6CFA2054"/>
-    <w:lvl w:ilvl="0" w:tplc="A9049DAC">
+    <w:tmpl w:val="755265BE"/>
+    <w:lvl w:ilvl="0" w:tplc="A0403410">
       <w:start w:val="1"/>
       <w:numFmt w:val="decimal"/>
       <w:pStyle w:val="a6"/>
@@ -21963,6 +22936,18 @@
     </w:lvlOverride>
   </w:num>
   <w:num w:numId="15">
+    <w:abstractNumId w:val="6"/>
+    <w:lvlOverride w:ilvl="0">
+      <w:startOverride w:val="1"/>
+    </w:lvlOverride>
+  </w:num>
+  <w:num w:numId="16">
+    <w:abstractNumId w:val="6"/>
+    <w:lvlOverride w:ilvl="0">
+      <w:startOverride w:val="1"/>
+    </w:lvlOverride>
+  </w:num>
+  <w:num w:numId="17">
     <w:abstractNumId w:val="6"/>
     <w:lvlOverride w:ilvl="0">
       <w:startOverride w:val="1"/>
@@ -23152,7 +24137,7 @@
     <w:basedOn w:val="af1"/>
     <w:autoRedefine/>
     <w:qFormat/>
-    <w:rsid w:val="00662468"/>
+    <w:rsid w:val="00D26D56"/>
     <w:pPr>
       <w:numPr>
         <w:numId w:val="7"/>

</xml_diff>